<commit_message>
Review doc iterazione 0 e requisiti
</commit_message>
<xml_diff>
--- a/iterazione0/iterazione0.docx
+++ b/iterazione0/iterazione0.docx
@@ -1626,22 +1626,63 @@
         </w:rPr>
         <w:t>REQUISITI</w:t>
       </w:r>
-    </w:p>
-    <w:p>
-      <w:pPr>
-        <w:spacing w:line="360" w:lineRule="auto"/>
-        <w:jc w:val="both"/>
-        <w:rPr>
-          <w:sz w:val="24"/>
-          <w:szCs w:val="24"/>
-        </w:rPr>
-      </w:pPr>
-      <w:r>
-        <w:rPr>
-          <w:sz w:val="24"/>
-          <w:szCs w:val="24"/>
-        </w:rPr>
-        <w:t>Un app Android, pensata per gestori di negozi di acconciature, dovrà:</w:t>
+      <w:r>
+        <w:rPr>
+          <w:b/>
+          <w:bCs/>
+          <w:sz w:val="32"/>
+          <w:szCs w:val="32"/>
+        </w:rPr>
+        <w:br/>
+      </w:r>
+      <w:r>
+        <w:rPr>
+          <w:sz w:val="24"/>
+          <w:szCs w:val="24"/>
+        </w:rPr>
+        <w:t>Un</w:t>
+      </w:r>
+      <w:r>
+        <w:rPr>
+          <w:sz w:val="24"/>
+          <w:szCs w:val="24"/>
+        </w:rPr>
+        <w:t xml:space="preserve"> sistema</w:t>
+      </w:r>
+      <w:r>
+        <w:rPr>
+          <w:sz w:val="24"/>
+          <w:szCs w:val="24"/>
+        </w:rPr>
+        <w:t xml:space="preserve"> pensat</w:t>
+      </w:r>
+      <w:r>
+        <w:rPr>
+          <w:sz w:val="24"/>
+          <w:szCs w:val="24"/>
+        </w:rPr>
+        <w:t>o</w:t>
+      </w:r>
+      <w:r>
+        <w:rPr>
+          <w:sz w:val="24"/>
+          <w:szCs w:val="24"/>
+        </w:rPr>
+        <w:t xml:space="preserve"> per gestori di </w:t>
+      </w:r>
+      <w:r>
+        <w:rPr>
+          <w:sz w:val="24"/>
+          <w:szCs w:val="24"/>
+        </w:rPr>
+        <w:t>attività per la cura della persona</w:t>
+      </w:r>
+      <w:r>
+        <w:rPr>
+          <w:sz w:val="24"/>
+          <w:szCs w:val="24"/>
+        </w:rPr>
+        <w:t xml:space="preserve"> dovrà:</w:t>
       </w:r>
     </w:p>
     <w:p>
@@ -1662,20 +1703,13 @@
           <w:szCs w:val="24"/>
         </w:rPr>
       </w:pPr>
-      <w:r>
-        <w:rPr>
-          <w:sz w:val="24"/>
-          <w:szCs w:val="24"/>
-        </w:rPr>
-        <w:t xml:space="preserve">fornire </w:t>
-      </w:r>
       <w:bookmarkStart w:id="0" w:name="_Hlk95901942"/>
       <w:r>
         <w:rPr>
           <w:sz w:val="24"/>
           <w:szCs w:val="24"/>
         </w:rPr>
-        <w:t>una sezione in cui gestire gli appuntamenti con i/le clienti;</w:t>
+        <w:t>gestire gli appuntamenti con i/le clienti;</w:t>
       </w:r>
       <w:bookmarkEnd w:id="0"/>
     </w:p>
@@ -1697,20 +1731,13 @@
           <w:szCs w:val="24"/>
         </w:rPr>
       </w:pPr>
-      <w:r>
-        <w:rPr>
-          <w:sz w:val="24"/>
-          <w:szCs w:val="24"/>
-        </w:rPr>
-        <w:t xml:space="preserve">tramite </w:t>
-      </w:r>
       <w:bookmarkStart w:id="1" w:name="_Hlk95901970"/>
       <w:r>
         <w:rPr>
           <w:sz w:val="24"/>
           <w:szCs w:val="24"/>
         </w:rPr>
-        <w:t xml:space="preserve">l’app dovrà essere possibile </w:t>
+        <w:t xml:space="preserve">dovrà essere possibile </w:t>
       </w:r>
       <w:bookmarkStart w:id="2" w:name="_Hlk95901993"/>
       <w:r>
@@ -1746,14 +1773,28 @@
           <w:sz w:val="24"/>
           <w:szCs w:val="24"/>
         </w:rPr>
-        <w:t xml:space="preserve">durante la creazione di un appuntamento, dovrà essere possibile specificare </w:t>
-      </w:r>
-      <w:r>
-        <w:rPr>
-          <w:sz w:val="24"/>
-          <w:szCs w:val="24"/>
-        </w:rPr>
-        <w:t xml:space="preserve">   </w:t>
+        <w:t>durante la creazione</w:t>
+      </w:r>
+      <w:r>
+        <w:rPr>
+          <w:sz w:val="24"/>
+          <w:szCs w:val="24"/>
+        </w:rPr>
+        <w:t>/modifica</w:t>
+      </w:r>
+      <w:r>
+        <w:rPr>
+          <w:sz w:val="24"/>
+          <w:szCs w:val="24"/>
+        </w:rPr>
+        <w:t xml:space="preserve"> di un appuntamento, dovrà essere possibile specificare</w:t>
+      </w:r>
+      <w:r>
+        <w:rPr>
+          <w:sz w:val="24"/>
+          <w:szCs w:val="24"/>
+        </w:rPr>
+        <w:t xml:space="preserve"> </w:t>
       </w:r>
       <w:r>
         <w:rPr>
@@ -1812,7 +1853,35 @@
           <w:sz w:val="24"/>
           <w:szCs w:val="24"/>
         </w:rPr>
-        <w:t>durante la creazione di un appuntamento, dovrà essere possibile specificare i servizi richiesti dal cliente e far decidere al software la durata dell’appuntamento;</w:t>
+        <w:t>durante la creazione</w:t>
+      </w:r>
+      <w:r>
+        <w:rPr>
+          <w:sz w:val="24"/>
+          <w:szCs w:val="24"/>
+        </w:rPr>
+        <w:t>/modifica</w:t>
+      </w:r>
+      <w:r>
+        <w:rPr>
+          <w:sz w:val="24"/>
+          <w:szCs w:val="24"/>
+        </w:rPr>
+        <w:t xml:space="preserve"> di un appuntamento, dovrà essere possibile specificare i servizi richiesti dal cliente e far decidere al s</w:t>
+      </w:r>
+      <w:r>
+        <w:rPr>
+          <w:sz w:val="24"/>
+          <w:szCs w:val="24"/>
+        </w:rPr>
+        <w:t>istema</w:t>
+      </w:r>
+      <w:r>
+        <w:rPr>
+          <w:sz w:val="24"/>
+          <w:szCs w:val="24"/>
+        </w:rPr>
+        <w:t xml:space="preserve"> la durata dell’appuntamento;</w:t>
       </w:r>
     </w:p>
     <w:p>
@@ -1864,7 +1933,7 @@
           <w:sz w:val="24"/>
           <w:szCs w:val="24"/>
         </w:rPr>
-        <w:t>tramite l’app dovrà essere possibile visionare gli appuntamenti creati su un calendario;</w:t>
+        <w:t>dovrà essere possibile visionare gli appuntamenti creati su un calendario;</w:t>
       </w:r>
     </w:p>
     <w:p>
@@ -1890,8 +1959,14 @@
           <w:sz w:val="24"/>
           <w:szCs w:val="24"/>
         </w:rPr>
-        <w:lastRenderedPageBreak/>
-        <w:t xml:space="preserve">un servizio esterno all’app dovrà inviare automaticamente via SMS ai/alle clienti un </w:t>
+        <w:t xml:space="preserve">il sistema </w:t>
+      </w:r>
+      <w:r>
+        <w:rPr>
+          <w:sz w:val="24"/>
+          <w:szCs w:val="24"/>
+        </w:rPr>
+        <w:t xml:space="preserve">dovrà inviare automaticamente via SMS ai/alle clienti un </w:t>
       </w:r>
       <w:proofErr w:type="spellStart"/>
       <w:r>
@@ -1928,20 +2003,13 @@
           <w:szCs w:val="24"/>
         </w:rPr>
       </w:pPr>
-      <w:r>
-        <w:rPr>
-          <w:sz w:val="24"/>
-          <w:szCs w:val="24"/>
-        </w:rPr>
-        <w:t xml:space="preserve">fornire una sezione </w:t>
-      </w:r>
       <w:bookmarkStart w:id="3" w:name="_Hlk95902119"/>
       <w:r>
         <w:rPr>
           <w:sz w:val="24"/>
           <w:szCs w:val="24"/>
         </w:rPr>
-        <w:t>in cui gestire le anagrafiche dei/delle clienti;</w:t>
+        <w:t>gestire le anagrafiche dei/delle clienti;</w:t>
       </w:r>
       <w:bookmarkEnd w:id="3"/>
     </w:p>
@@ -1968,7 +2036,7 @@
           <w:sz w:val="24"/>
           <w:szCs w:val="24"/>
         </w:rPr>
-        <w:t xml:space="preserve">tramite l’app dovrà essere possibile </w:t>
+        <w:t xml:space="preserve">dovrà essere possibile </w:t>
       </w:r>
       <w:bookmarkStart w:id="4" w:name="_Hlk95902163"/>
       <w:r>
@@ -2003,7 +2071,8 @@
           <w:sz w:val="24"/>
           <w:szCs w:val="24"/>
         </w:rPr>
-        <w:t xml:space="preserve">tramite l’interfaccia dovrà essere possibile </w:t>
+        <w:lastRenderedPageBreak/>
+        <w:t xml:space="preserve">dovrà essere possibile </w:t>
       </w:r>
       <w:bookmarkStart w:id="5" w:name="_Hlk95902179"/>
       <w:r>
@@ -2033,20 +2102,13 @@
           <w:szCs w:val="24"/>
         </w:rPr>
       </w:pPr>
-      <w:r>
-        <w:rPr>
-          <w:sz w:val="24"/>
-          <w:szCs w:val="24"/>
-        </w:rPr>
-        <w:t xml:space="preserve">fornire </w:t>
-      </w:r>
       <w:bookmarkStart w:id="6" w:name="_Hlk95902203"/>
       <w:r>
         <w:rPr>
           <w:sz w:val="24"/>
           <w:szCs w:val="24"/>
         </w:rPr>
-        <w:t>una sezione in cui gestire i buoni sconto emessi in occasione dei compleanni dei/delle clienti;</w:t>
+        <w:t>gestire i buoni sconto emessi in occasione dei compleanni dei/delle clienti;</w:t>
       </w:r>
       <w:bookmarkEnd w:id="6"/>
     </w:p>
@@ -2073,7 +2135,14 @@
           <w:sz w:val="24"/>
           <w:szCs w:val="24"/>
         </w:rPr>
-        <w:t xml:space="preserve">un servizio esterno all’app dovrà </w:t>
+        <w:t>il sistema</w:t>
+      </w:r>
+      <w:r>
+        <w:rPr>
+          <w:sz w:val="24"/>
+          <w:szCs w:val="24"/>
+        </w:rPr>
+        <w:t xml:space="preserve"> dovrà </w:t>
       </w:r>
       <w:bookmarkStart w:id="7" w:name="_Hlk95902238"/>
       <w:r>
@@ -2081,7 +2150,35 @@
           <w:sz w:val="24"/>
           <w:szCs w:val="24"/>
         </w:rPr>
-        <w:t>occuparsi di generare automaticamente buoni sconto in occasione dei compleanni dei/delle clienti;</w:t>
+        <w:t>occuparsi di generare automaticamente buoni sconto in occasione dei compleanni dei/delle clienti</w:t>
+      </w:r>
+      <w:r>
+        <w:rPr>
+          <w:sz w:val="24"/>
+          <w:szCs w:val="24"/>
+        </w:rPr>
+        <w:t xml:space="preserve"> e di inviarli via SMS agli stessi </w:t>
+      </w:r>
+      <w:r>
+        <w:rPr>
+          <w:sz w:val="24"/>
+          <w:szCs w:val="24"/>
+        </w:rPr>
+        <w:t>al momento</w:t>
+      </w:r>
+      <w:r>
+        <w:rPr>
+          <w:sz w:val="24"/>
+          <w:szCs w:val="24"/>
+        </w:rPr>
+        <w:t xml:space="preserve"> della generazione</w:t>
+      </w:r>
+      <w:r>
+        <w:rPr>
+          <w:sz w:val="24"/>
+          <w:szCs w:val="24"/>
+        </w:rPr>
+        <w:t>;</w:t>
       </w:r>
       <w:bookmarkEnd w:id="7"/>
     </w:p>
@@ -2104,7 +2201,14 @@
           <w:sz w:val="24"/>
           <w:szCs w:val="24"/>
         </w:rPr>
-        <w:t xml:space="preserve">un servizio esterno all’app dovrà occuparsi </w:t>
+        <w:t>il sistema</w:t>
+      </w:r>
+      <w:r>
+        <w:rPr>
+          <w:sz w:val="24"/>
+          <w:szCs w:val="24"/>
+        </w:rPr>
+        <w:t xml:space="preserve"> dovrà occuparsi </w:t>
       </w:r>
       <w:bookmarkStart w:id="8" w:name="_Hlk95902260"/>
       <w:r>
@@ -2160,16 +2264,42 @@
       </w:pPr>
       <w:r>
         <w:rPr>
-          <w:color w:val="FF0000"/>
-          <w:sz w:val="24"/>
-          <w:szCs w:val="24"/>
-        </w:rPr>
-        <w:t xml:space="preserve">Dopo numerose discussioni, si è deciso di concretizzare il progetto in </w:t>
+          <w:sz w:val="24"/>
+          <w:szCs w:val="24"/>
+        </w:rPr>
+        <w:t xml:space="preserve">Dopo numerose discussioni, si è deciso di </w:t>
+      </w:r>
+      <w:r>
+        <w:rPr>
+          <w:sz w:val="24"/>
+          <w:szCs w:val="24"/>
+        </w:rPr>
+        <w:t>implementare</w:t>
+      </w:r>
+      <w:r>
+        <w:rPr>
+          <w:sz w:val="24"/>
+          <w:szCs w:val="24"/>
+        </w:rPr>
+        <w:t xml:space="preserve"> il sistema </w:t>
+      </w:r>
+      <w:r>
+        <w:rPr>
+          <w:sz w:val="24"/>
+          <w:szCs w:val="24"/>
+        </w:rPr>
+        <w:t xml:space="preserve">descritto </w:t>
+      </w:r>
+      <w:r>
+        <w:rPr>
+          <w:sz w:val="24"/>
+          <w:szCs w:val="24"/>
+        </w:rPr>
+        <w:t xml:space="preserve">nei requisiti mediante </w:t>
       </w:r>
       <w:proofErr w:type="spellStart"/>
       <w:r>
         <w:rPr>
-          <w:color w:val="FF0000"/>
           <w:sz w:val="24"/>
           <w:szCs w:val="24"/>
         </w:rPr>
@@ -2178,75 +2308,52 @@
       <w:proofErr w:type="spellEnd"/>
       <w:r>
         <w:rPr>
-          <w:color w:val="FF0000"/>
-          <w:sz w:val="24"/>
-          <w:szCs w:val="24"/>
-        </w:rPr>
-        <w:t xml:space="preserve"> Android che scambiasse informazioni con un database nel cloud, </w:t>
-      </w:r>
-      <w:r>
-        <w:rPr>
-          <w:color w:val="FF0000"/>
-          <w:sz w:val="24"/>
-          <w:szCs w:val="24"/>
-        </w:rPr>
-        <w:t>coadiuvata da</w:t>
-      </w:r>
-      <w:r>
-        <w:rPr>
-          <w:color w:val="FF0000"/>
-          <w:sz w:val="24"/>
-          <w:szCs w:val="24"/>
-        </w:rPr>
-        <w:t xml:space="preserve"> funzioni </w:t>
-      </w:r>
-      <w:r>
-        <w:rPr>
-          <w:color w:val="FF0000"/>
-          <w:sz w:val="24"/>
-          <w:szCs w:val="24"/>
-        </w:rPr>
-        <w:t>periodiche ospitate sul cloud</w:t>
-      </w:r>
-      <w:r>
-        <w:rPr>
-          <w:color w:val="FF0000"/>
-          <w:sz w:val="24"/>
-          <w:szCs w:val="24"/>
-        </w:rPr>
-        <w:t xml:space="preserve"> </w:t>
-      </w:r>
-      <w:r>
-        <w:rPr>
-          <w:color w:val="FF0000"/>
-          <w:sz w:val="24"/>
-          <w:szCs w:val="24"/>
-        </w:rPr>
-        <w:t xml:space="preserve">che </w:t>
-      </w:r>
-      <w:r>
-        <w:rPr>
-          <w:color w:val="FF0000"/>
-          <w:sz w:val="24"/>
-          <w:szCs w:val="24"/>
-        </w:rPr>
-        <w:t>gestis</w:t>
-      </w:r>
-      <w:r>
-        <w:rPr>
-          <w:color w:val="FF0000"/>
-          <w:sz w:val="24"/>
-          <w:szCs w:val="24"/>
-        </w:rPr>
-        <w:t>sero</w:t>
-      </w:r>
-      <w:r>
-        <w:rPr>
-          <w:color w:val="FF0000"/>
-          <w:sz w:val="24"/>
-          <w:szCs w:val="24"/>
-        </w:rPr>
-        <w:t xml:space="preserve"> i rapporti con la clientela.</w:t>
+          <w:sz w:val="24"/>
+          <w:szCs w:val="24"/>
+        </w:rPr>
+        <w:t xml:space="preserve"> Android</w:t>
+      </w:r>
+      <w:r>
+        <w:rPr>
+          <w:sz w:val="24"/>
+          <w:szCs w:val="24"/>
+        </w:rPr>
+        <w:t>,</w:t>
+      </w:r>
+      <w:r>
+        <w:rPr>
+          <w:sz w:val="24"/>
+          <w:szCs w:val="24"/>
+        </w:rPr>
+        <w:t xml:space="preserve"> supporta</w:t>
+      </w:r>
+      <w:r>
+        <w:rPr>
+          <w:sz w:val="24"/>
+          <w:szCs w:val="24"/>
+        </w:rPr>
+        <w:t>ndola con</w:t>
+      </w:r>
+      <w:r>
+        <w:rPr>
+          <w:sz w:val="24"/>
+          <w:szCs w:val="24"/>
+        </w:rPr>
+        <w:t xml:space="preserve"> un database cloud e funzioni </w:t>
+      </w:r>
+      <w:r>
+        <w:rPr>
+          <w:sz w:val="24"/>
+          <w:szCs w:val="24"/>
+        </w:rPr>
+        <w:t xml:space="preserve">cloud </w:t>
+      </w:r>
+      <w:r>
+        <w:rPr>
+          <w:sz w:val="24"/>
+          <w:szCs w:val="24"/>
+        </w:rPr>
+        <w:t>periodiche.</w:t>
       </w:r>
     </w:p>
     <w:p>
@@ -2263,7 +2370,35 @@
           <w:sz w:val="24"/>
           <w:szCs w:val="24"/>
         </w:rPr>
-        <w:t>Per realizzare tutto questo, si è dovuti andare alla ricerca di:</w:t>
+        <w:t xml:space="preserve">Per realizzare tutto questo, </w:t>
+      </w:r>
+      <w:r>
+        <w:rPr>
+          <w:sz w:val="24"/>
+          <w:szCs w:val="24"/>
+        </w:rPr>
+        <w:t>sono state s</w:t>
+      </w:r>
+      <w:r>
+        <w:rPr>
+          <w:sz w:val="24"/>
+          <w:szCs w:val="24"/>
+        </w:rPr>
+        <w:t>elezionate</w:t>
+      </w:r>
+      <w:r>
+        <w:rPr>
+          <w:sz w:val="24"/>
+          <w:szCs w:val="24"/>
+        </w:rPr>
+        <w:t xml:space="preserve"> le seguenti tecnologie</w:t>
+      </w:r>
+      <w:r>
+        <w:rPr>
+          <w:sz w:val="24"/>
+          <w:szCs w:val="24"/>
+        </w:rPr>
+        <w:t>:</w:t>
       </w:r>
     </w:p>
     <w:p>
@@ -2274,168 +2409,332 @@
           <w:numId w:val="28"/>
         </w:numPr>
         <w:spacing w:line="360" w:lineRule="auto"/>
-        <w:jc w:val="both"/>
-        <w:rPr>
-          <w:sz w:val="24"/>
-          <w:szCs w:val="24"/>
-        </w:rPr>
-      </w:pPr>
-      <w:r>
-        <w:rPr>
-          <w:sz w:val="24"/>
-          <w:szCs w:val="24"/>
-        </w:rPr>
-        <w:t>Database cloud</w:t>
-      </w:r>
-      <w:r>
-        <w:rPr>
-          <w:sz w:val="24"/>
-          <w:szCs w:val="24"/>
+        <w:rPr>
+          <w:sz w:val="24"/>
+          <w:szCs w:val="24"/>
+        </w:rPr>
+      </w:pPr>
+      <w:r>
+        <w:rPr>
+          <w:sz w:val="24"/>
+          <w:szCs w:val="24"/>
+        </w:rPr>
+        <w:t>D</w:t>
+      </w:r>
+      <w:r>
+        <w:rPr>
+          <w:sz w:val="24"/>
+          <w:szCs w:val="24"/>
+        </w:rPr>
+        <w:t>atabase cloud</w:t>
+      </w:r>
+      <w:r>
+        <w:rPr>
+          <w:sz w:val="24"/>
+          <w:szCs w:val="24"/>
+        </w:rPr>
+        <w:t>:</w:t>
+      </w:r>
+      <w:r>
+        <w:rPr>
+          <w:sz w:val="24"/>
+          <w:szCs w:val="24"/>
+        </w:rPr>
+        <w:br/>
+      </w:r>
+      <w:r>
+        <w:rPr>
+          <w:sz w:val="24"/>
+          <w:szCs w:val="24"/>
+          <w:shd w:val="clear" w:color="auto" w:fill="FFFFFF"/>
+        </w:rPr>
+        <w:t>L</w:t>
+      </w:r>
+      <w:r>
+        <w:rPr>
+          <w:sz w:val="24"/>
+          <w:szCs w:val="24"/>
+          <w:shd w:val="clear" w:color="auto" w:fill="FFFFFF"/>
+        </w:rPr>
+        <w:t>a scelta</w:t>
+      </w:r>
+      <w:r>
+        <w:rPr>
+          <w:sz w:val="24"/>
+          <w:szCs w:val="24"/>
+          <w:shd w:val="clear" w:color="auto" w:fill="FFFFFF"/>
+        </w:rPr>
+        <w:t xml:space="preserve">, data la familiarità con esso </w:t>
+      </w:r>
+      <w:r>
+        <w:rPr>
+          <w:sz w:val="24"/>
+          <w:szCs w:val="24"/>
+          <w:shd w:val="clear" w:color="auto" w:fill="FFFFFF"/>
+        </w:rPr>
+        <w:t>acquisita</w:t>
+      </w:r>
+      <w:r>
+        <w:rPr>
+          <w:sz w:val="24"/>
+          <w:szCs w:val="24"/>
+          <w:shd w:val="clear" w:color="auto" w:fill="FFFFFF"/>
+        </w:rPr>
+        <w:t xml:space="preserve"> </w:t>
+      </w:r>
+      <w:r>
+        <w:rPr>
+          <w:sz w:val="24"/>
+          <w:szCs w:val="24"/>
+          <w:shd w:val="clear" w:color="auto" w:fill="FFFFFF"/>
+        </w:rPr>
+        <w:t>durante il corso di Tecnologie Cloud e Mobile,</w:t>
+      </w:r>
+      <w:r>
+        <w:rPr>
+          <w:sz w:val="24"/>
+          <w:szCs w:val="24"/>
+          <w:shd w:val="clear" w:color="auto" w:fill="FFFFFF"/>
+        </w:rPr>
+        <w:t xml:space="preserve"> è ricaduta su </w:t>
+      </w:r>
+      <w:proofErr w:type="spellStart"/>
+      <w:r>
+        <w:rPr>
+          <w:sz w:val="24"/>
+          <w:szCs w:val="24"/>
+          <w:shd w:val="clear" w:color="auto" w:fill="FFFFFF"/>
+        </w:rPr>
+        <w:t>MongoDB</w:t>
+      </w:r>
+      <w:proofErr w:type="spellEnd"/>
+      <w:r>
+        <w:rPr>
+          <w:sz w:val="24"/>
+          <w:szCs w:val="24"/>
+          <w:shd w:val="clear" w:color="auto" w:fill="FFFFFF"/>
+        </w:rPr>
+        <w:t xml:space="preserve"> Atlas</w:t>
+      </w:r>
+      <w:r>
+        <w:rPr>
+          <w:sz w:val="24"/>
+          <w:szCs w:val="24"/>
+          <w:shd w:val="clear" w:color="auto" w:fill="FFFFFF"/>
+        </w:rPr>
+        <w:t xml:space="preserve">, </w:t>
+      </w:r>
+      <w:r>
+        <w:rPr>
+          <w:sz w:val="24"/>
+          <w:szCs w:val="24"/>
+          <w:shd w:val="clear" w:color="auto" w:fill="FFFFFF"/>
+        </w:rPr>
+        <w:t>database</w:t>
+      </w:r>
+      <w:r>
+        <w:rPr>
+          <w:sz w:val="24"/>
+          <w:szCs w:val="24"/>
+          <w:shd w:val="clear" w:color="auto" w:fill="FFFFFF"/>
+        </w:rPr>
+        <w:t xml:space="preserve"> distribuit</w:t>
+      </w:r>
+      <w:r>
+        <w:rPr>
+          <w:sz w:val="24"/>
+          <w:szCs w:val="24"/>
+          <w:shd w:val="clear" w:color="auto" w:fill="FFFFFF"/>
+        </w:rPr>
+        <w:t>o</w:t>
+      </w:r>
+      <w:r>
+        <w:rPr>
+          <w:sz w:val="24"/>
+          <w:szCs w:val="24"/>
+          <w:shd w:val="clear" w:color="auto" w:fill="FFFFFF"/>
+        </w:rPr>
+        <w:t xml:space="preserve"> </w:t>
+      </w:r>
+      <w:r>
+        <w:rPr>
+          <w:sz w:val="24"/>
+          <w:szCs w:val="24"/>
+          <w:shd w:val="clear" w:color="auto" w:fill="FFFFFF"/>
+        </w:rPr>
+        <w:t>totalmente</w:t>
+      </w:r>
+      <w:r>
+        <w:rPr>
+          <w:sz w:val="24"/>
+          <w:szCs w:val="24"/>
+          <w:shd w:val="clear" w:color="auto" w:fill="FFFFFF"/>
+        </w:rPr>
+        <w:t xml:space="preserve"> </w:t>
+      </w:r>
+      <w:r>
+        <w:rPr>
+          <w:sz w:val="24"/>
+          <w:szCs w:val="24"/>
+          <w:shd w:val="clear" w:color="auto" w:fill="FFFFFF"/>
+        </w:rPr>
+        <w:t xml:space="preserve">in </w:t>
+      </w:r>
+      <w:r>
+        <w:rPr>
+          <w:sz w:val="24"/>
+          <w:szCs w:val="24"/>
+          <w:shd w:val="clear" w:color="auto" w:fill="FFFFFF"/>
+        </w:rPr>
+        <w:t>cloud</w:t>
+      </w:r>
+      <w:r>
+        <w:rPr>
+          <w:sz w:val="24"/>
+          <w:szCs w:val="24"/>
+          <w:shd w:val="clear" w:color="auto" w:fill="FFFFFF"/>
+        </w:rPr>
+        <w:t xml:space="preserve"> realizzato con tecnologia </w:t>
+      </w:r>
+      <w:proofErr w:type="spellStart"/>
+      <w:r>
+        <w:rPr>
+          <w:sz w:val="24"/>
+          <w:szCs w:val="24"/>
+          <w:shd w:val="clear" w:color="auto" w:fill="FFFFFF"/>
+        </w:rPr>
+        <w:t>MongoDB</w:t>
+      </w:r>
+      <w:proofErr w:type="spellEnd"/>
+      <w:r>
+        <w:rPr>
+          <w:sz w:val="24"/>
+          <w:szCs w:val="24"/>
+          <w:shd w:val="clear" w:color="auto" w:fill="FFFFFF"/>
+        </w:rPr>
+        <w:t xml:space="preserve"> </w:t>
+      </w:r>
+      <w:r>
+        <w:rPr>
+          <w:sz w:val="24"/>
+          <w:szCs w:val="24"/>
+          <w:shd w:val="clear" w:color="auto" w:fill="FFFFFF"/>
+        </w:rPr>
+        <w:t>(</w:t>
+      </w:r>
+      <w:proofErr w:type="spellStart"/>
+      <w:r>
+        <w:rPr>
+          <w:sz w:val="24"/>
+          <w:szCs w:val="24"/>
+          <w:shd w:val="clear" w:color="auto" w:fill="FFFFFF"/>
+        </w:rPr>
+        <w:t>N</w:t>
+      </w:r>
+      <w:r>
+        <w:rPr>
+          <w:sz w:val="24"/>
+          <w:szCs w:val="24"/>
+          <w:shd w:val="clear" w:color="auto" w:fill="FFFFFF"/>
+        </w:rPr>
+        <w:t>oSQL</w:t>
+      </w:r>
+      <w:proofErr w:type="spellEnd"/>
+      <w:r>
+        <w:rPr>
+          <w:sz w:val="24"/>
+          <w:szCs w:val="24"/>
+          <w:shd w:val="clear" w:color="auto" w:fill="FFFFFF"/>
+        </w:rPr>
+        <w:t>,</w:t>
+      </w:r>
+      <w:r>
+        <w:rPr>
+          <w:sz w:val="24"/>
+          <w:szCs w:val="24"/>
+          <w:shd w:val="clear" w:color="auto" w:fill="FFFFFF"/>
+        </w:rPr>
+        <w:t xml:space="preserve"> </w:t>
+      </w:r>
+      <w:proofErr w:type="spellStart"/>
+      <w:r>
+        <w:rPr>
+          <w:sz w:val="24"/>
+          <w:szCs w:val="24"/>
+          <w:shd w:val="clear" w:color="auto" w:fill="FFFFFF"/>
+        </w:rPr>
+        <w:t>document-based</w:t>
+      </w:r>
+      <w:proofErr w:type="spellEnd"/>
+      <w:r>
+        <w:rPr>
+          <w:sz w:val="24"/>
+          <w:szCs w:val="24"/>
+          <w:shd w:val="clear" w:color="auto" w:fill="FFFFFF"/>
+        </w:rPr>
+        <w:t>)</w:t>
+      </w:r>
+      <w:r>
+        <w:rPr>
+          <w:sz w:val="24"/>
+          <w:szCs w:val="24"/>
+          <w:shd w:val="clear" w:color="auto" w:fill="FFFFFF"/>
         </w:rPr>
         <w:t>.</w:t>
       </w:r>
-    </w:p>
-    <w:p>
-      <w:pPr>
-        <w:pStyle w:val="Paragrafoelenco"/>
-        <w:spacing w:line="360" w:lineRule="auto"/>
-        <w:ind w:left="720" w:firstLine="0"/>
-        <w:jc w:val="both"/>
-        <w:rPr>
-          <w:color w:val="1A1A1A"/>
+      <w:r>
+        <w:rPr>
           <w:sz w:val="24"/>
           <w:szCs w:val="24"/>
           <w:shd w:val="clear" w:color="auto" w:fill="FFFFFF"/>
         </w:rPr>
-      </w:pPr>
-      <w:r>
-        <w:rPr>
-          <w:color w:val="1A1A1A"/>
+        <w:t xml:space="preserve"> </w:t>
+      </w:r>
+      <w:r>
+        <w:rPr>
           <w:sz w:val="24"/>
           <w:szCs w:val="24"/>
           <w:shd w:val="clear" w:color="auto" w:fill="FFFFFF"/>
         </w:rPr>
-        <w:t>La scelta è ricaduta su MongoDB</w:t>
-      </w:r>
-      <w:r>
-        <w:rPr>
-          <w:color w:val="1A1A1A"/>
+        <w:br/>
+      </w:r>
+      <w:r>
+        <w:rPr>
           <w:sz w:val="24"/>
           <w:szCs w:val="24"/>
           <w:shd w:val="clear" w:color="auto" w:fill="FFFFFF"/>
         </w:rPr>
-        <w:t xml:space="preserve"> Atlas</w:t>
-      </w:r>
-      <w:r>
-        <w:rPr>
-          <w:color w:val="1A1A1A"/>
+        <w:t xml:space="preserve">La particolare struttura di questo database </w:t>
+      </w:r>
+      <w:r>
+        <w:rPr>
           <w:sz w:val="24"/>
           <w:szCs w:val="24"/>
           <w:shd w:val="clear" w:color="auto" w:fill="FFFFFF"/>
         </w:rPr>
-        <w:t xml:space="preserve">, </w:t>
-      </w:r>
-      <w:r>
-        <w:rPr>
-          <w:color w:val="1A1A1A"/>
+        <w:t xml:space="preserve">comporta dei requisiti maggiori per il livello di applicazione, ma consente di distribuire </w:t>
+      </w:r>
+      <w:r>
+        <w:rPr>
           <w:sz w:val="24"/>
           <w:szCs w:val="24"/>
           <w:shd w:val="clear" w:color="auto" w:fill="FFFFFF"/>
         </w:rPr>
-        <w:t>database</w:t>
-      </w:r>
-      <w:r>
-        <w:rPr>
-          <w:color w:val="1A1A1A"/>
+        <w:t>dati e processi su</w:t>
+      </w:r>
+      <w:r>
+        <w:rPr>
           <w:sz w:val="24"/>
           <w:szCs w:val="24"/>
           <w:shd w:val="clear" w:color="auto" w:fill="FFFFFF"/>
         </w:rPr>
-        <w:t xml:space="preserve"> distribuit</w:t>
-      </w:r>
-      <w:r>
-        <w:rPr>
-          <w:color w:val="1A1A1A"/>
-          <w:sz w:val="24"/>
-          <w:szCs w:val="24"/>
-          <w:shd w:val="clear" w:color="auto" w:fill="FFFFFF"/>
-        </w:rPr>
-        <w:t>o</w:t>
-      </w:r>
-      <w:r>
-        <w:rPr>
-          <w:color w:val="1A1A1A"/>
-          <w:sz w:val="24"/>
-          <w:szCs w:val="24"/>
-          <w:shd w:val="clear" w:color="auto" w:fill="FFFFFF"/>
-        </w:rPr>
-        <w:t xml:space="preserve"> </w:t>
-      </w:r>
-      <w:r>
-        <w:rPr>
-          <w:color w:val="1A1A1A"/>
-          <w:sz w:val="24"/>
-          <w:szCs w:val="24"/>
-          <w:shd w:val="clear" w:color="auto" w:fill="FFFFFF"/>
-        </w:rPr>
-        <w:t>ospitato totalmente</w:t>
-      </w:r>
-      <w:r>
-        <w:rPr>
-          <w:color w:val="1A1A1A"/>
-          <w:sz w:val="24"/>
-          <w:szCs w:val="24"/>
-          <w:shd w:val="clear" w:color="auto" w:fill="FFFFFF"/>
-        </w:rPr>
-        <w:t xml:space="preserve"> </w:t>
-      </w:r>
-      <w:r>
-        <w:rPr>
-          <w:color w:val="1A1A1A"/>
-          <w:sz w:val="24"/>
-          <w:szCs w:val="24"/>
-          <w:shd w:val="clear" w:color="auto" w:fill="FFFFFF"/>
-        </w:rPr>
-        <w:t xml:space="preserve">in </w:t>
-      </w:r>
-      <w:r>
-        <w:rPr>
-          <w:color w:val="1A1A1A"/>
-          <w:sz w:val="24"/>
-          <w:szCs w:val="24"/>
-          <w:shd w:val="clear" w:color="auto" w:fill="FFFFFF"/>
-        </w:rPr>
-        <w:t>cloud.</w:t>
-      </w:r>
-    </w:p>
-    <w:p>
-      <w:pPr>
-        <w:pStyle w:val="Paragrafoelenco"/>
-        <w:spacing w:line="360" w:lineRule="auto"/>
-        <w:ind w:left="720" w:firstLine="0"/>
-        <w:jc w:val="both"/>
-        <w:rPr>
-          <w:color w:val="3C3C3C"/>
-          <w:sz w:val="24"/>
-          <w:szCs w:val="24"/>
-          <w:lang w:eastAsia="it-IT"/>
-        </w:rPr>
-      </w:pPr>
-      <w:r>
-        <w:rPr>
-          <w:color w:val="3C3C3C"/>
-          <w:sz w:val="24"/>
-          <w:szCs w:val="24"/>
-          <w:shd w:val="clear" w:color="auto" w:fill="FFFFFF"/>
-        </w:rPr>
-        <w:t>MongoDB è un database NoSQL basato su documenti, ciò comporta dei requisiti maggiori per il livello di applicazione, ma consente di distribuire le serie di dati e i processi di lavoro tra più server, rendendolo </w:t>
+        <w:t xml:space="preserve"> più server, rendendolo </w:t>
       </w:r>
       <w:r>
         <w:rPr>
           <w:rStyle w:val="Enfasigrassetto"/>
           <w:b w:val="0"/>
           <w:bCs w:val="0"/>
-          <w:color w:val="3C3C3C"/>
           <w:sz w:val="24"/>
           <w:szCs w:val="24"/>
           <w:shd w:val="clear" w:color="auto" w:fill="FFFFFF"/>
@@ -2444,7 +2743,6 @@
       </w:r>
       <w:r>
         <w:rPr>
-          <w:color w:val="3C3C3C"/>
           <w:sz w:val="24"/>
           <w:szCs w:val="24"/>
           <w:shd w:val="clear" w:color="auto" w:fill="FFFFFF"/>
@@ -2456,7 +2754,6 @@
           <w:rStyle w:val="Enfasigrassetto"/>
           <w:b w:val="0"/>
           <w:bCs w:val="0"/>
-          <w:color w:val="3C3C3C"/>
           <w:sz w:val="24"/>
           <w:szCs w:val="24"/>
           <w:shd w:val="clear" w:color="auto" w:fill="FFFFFF"/>
@@ -2468,7 +2765,6 @@
           <w:rStyle w:val="Enfasigrassetto"/>
           <w:b w:val="0"/>
           <w:bCs w:val="0"/>
-          <w:color w:val="3C3C3C"/>
           <w:sz w:val="24"/>
           <w:szCs w:val="24"/>
           <w:shd w:val="clear" w:color="auto" w:fill="FFFFFF"/>
@@ -2480,26 +2776,25 @@
           <w:rStyle w:val="Enfasigrassetto"/>
           <w:b w:val="0"/>
           <w:bCs w:val="0"/>
-          <w:color w:val="3C3C3C"/>
           <w:sz w:val="24"/>
           <w:szCs w:val="24"/>
           <w:shd w:val="clear" w:color="auto" w:fill="FFFFFF"/>
         </w:rPr>
-        <w:t>, garantendo anche un certo livello di</w:t>
+        <w:t xml:space="preserve"> e</w:t>
       </w:r>
       <w:r>
         <w:rPr>
           <w:rStyle w:val="Enfasigrassetto"/>
-          <w:color w:val="3C3C3C"/>
+          <w:b w:val="0"/>
+          <w:bCs w:val="0"/>
           <w:sz w:val="24"/>
           <w:szCs w:val="24"/>
           <w:shd w:val="clear" w:color="auto" w:fill="FFFFFF"/>
         </w:rPr>
-        <w:t xml:space="preserve"> </w:t>
-      </w:r>
-      <w:r>
-        <w:rPr>
-          <w:color w:val="3C3C3C"/>
+        <w:t xml:space="preserve"> garantendo </w:t>
+      </w:r>
+      <w:r>
+        <w:rPr>
           <w:sz w:val="24"/>
           <w:szCs w:val="24"/>
           <w:lang w:eastAsia="it-IT"/>
@@ -2508,93 +2803,18 @@
       </w:r>
       <w:r>
         <w:rPr>
-          <w:color w:val="3C3C3C"/>
           <w:sz w:val="24"/>
           <w:szCs w:val="24"/>
           <w:lang w:eastAsia="it-IT"/>
         </w:rPr>
-        <w:t xml:space="preserve"> dei dati.</w:t>
-      </w:r>
-    </w:p>
-    <w:p>
-      <w:pPr>
-        <w:pStyle w:val="Paragrafoelenco"/>
-        <w:spacing w:line="360" w:lineRule="auto"/>
-        <w:ind w:left="720" w:firstLine="0"/>
-        <w:jc w:val="both"/>
-        <w:rPr>
-          <w:sz w:val="24"/>
-          <w:szCs w:val="24"/>
-        </w:rPr>
-      </w:pPr>
-      <w:r>
-        <w:rPr>
-          <w:color w:val="3C3C3C"/>
-          <w:sz w:val="24"/>
-          <w:szCs w:val="24"/>
-          <w:lang w:eastAsia="it-IT"/>
-        </w:rPr>
-        <w:t xml:space="preserve">In termini di progetto, il DB deve essere in grado di </w:t>
-      </w:r>
-      <w:r>
-        <w:rPr>
-          <w:color w:val="3C3C3C"/>
-          <w:sz w:val="24"/>
-          <w:szCs w:val="24"/>
-          <w:lang w:eastAsia="it-IT"/>
-        </w:rPr>
-        <w:t xml:space="preserve">ospitare e </w:t>
-      </w:r>
-      <w:r>
-        <w:rPr>
-          <w:color w:val="3C3C3C"/>
-          <w:sz w:val="24"/>
-          <w:szCs w:val="24"/>
-          <w:lang w:eastAsia="it-IT"/>
-        </w:rPr>
-        <w:t>fornire</w:t>
-      </w:r>
-      <w:r>
-        <w:rPr>
-          <w:sz w:val="24"/>
-          <w:szCs w:val="24"/>
-        </w:rPr>
-        <w:t xml:space="preserve"> in tempo reale tutti i dati relativi a </w:t>
-      </w:r>
-      <w:r>
-        <w:rPr>
-          <w:sz w:val="24"/>
-          <w:szCs w:val="24"/>
-        </w:rPr>
-        <w:t>clienti,</w:t>
-      </w:r>
-      <w:r>
-        <w:rPr>
-          <w:sz w:val="24"/>
-          <w:szCs w:val="24"/>
-        </w:rPr>
-        <w:t xml:space="preserve"> appuntamenti</w:t>
-      </w:r>
-      <w:r>
-        <w:rPr>
-          <w:sz w:val="24"/>
-          <w:szCs w:val="24"/>
-        </w:rPr>
-        <w:t xml:space="preserve"> e buoni sconto</w:t>
-      </w:r>
-      <w:r>
-        <w:rPr>
-          <w:sz w:val="24"/>
-          <w:szCs w:val="24"/>
-        </w:rPr>
-        <w:t xml:space="preserve"> per permettere la corretta esecuzione di tutte le funzionalità previste </w:t>
-      </w:r>
-      <w:r>
-        <w:rPr>
-          <w:sz w:val="24"/>
-          <w:szCs w:val="24"/>
-        </w:rPr>
-        <w:t>in fase di progettazione;</w:t>
+        <w:t xml:space="preserve"> dei dati</w:t>
+      </w:r>
+      <w:r>
+        <w:rPr>
+          <w:sz w:val="24"/>
+          <w:szCs w:val="24"/>
+        </w:rPr>
+        <w:t>;</w:t>
       </w:r>
     </w:p>
     <w:p>
@@ -2605,25 +2825,182 @@
           <w:numId w:val="28"/>
         </w:numPr>
         <w:spacing w:line="360" w:lineRule="auto"/>
-        <w:jc w:val="both"/>
-        <w:rPr>
-          <w:sz w:val="24"/>
-          <w:szCs w:val="24"/>
-        </w:rPr>
-      </w:pPr>
-      <w:r>
-        <w:rPr>
-          <w:sz w:val="24"/>
-          <w:szCs w:val="24"/>
-        </w:rPr>
-        <w:t>Ambiente di esecuzione</w:t>
-      </w:r>
-      <w:r>
-        <w:rPr>
-          <w:sz w:val="24"/>
-          <w:szCs w:val="24"/>
-        </w:rPr>
-        <w:t xml:space="preserve"> in cloud</w:t>
+        <w:rPr>
+          <w:sz w:val="24"/>
+          <w:szCs w:val="24"/>
+        </w:rPr>
+      </w:pPr>
+      <w:r>
+        <w:rPr>
+          <w:sz w:val="24"/>
+          <w:szCs w:val="24"/>
+        </w:rPr>
+        <w:t>Connettor</w:t>
+      </w:r>
+      <w:r>
+        <w:rPr>
+          <w:sz w:val="24"/>
+          <w:szCs w:val="24"/>
+        </w:rPr>
+        <w:t>e</w:t>
+      </w:r>
+      <w:r>
+        <w:rPr>
+          <w:sz w:val="24"/>
+          <w:szCs w:val="24"/>
+        </w:rPr>
+        <w:t xml:space="preserve"> tra app Android e database cloud</w:t>
+      </w:r>
+      <w:r>
+        <w:rPr>
+          <w:sz w:val="24"/>
+          <w:szCs w:val="24"/>
+        </w:rPr>
+        <w:t>:</w:t>
+      </w:r>
+      <w:r>
+        <w:rPr>
+          <w:sz w:val="24"/>
+          <w:szCs w:val="24"/>
+        </w:rPr>
+        <w:br/>
+      </w:r>
+      <w:r>
+        <w:rPr>
+          <w:sz w:val="24"/>
+          <w:szCs w:val="24"/>
+        </w:rPr>
+        <w:t xml:space="preserve">Il collegamento </w:t>
+      </w:r>
+      <w:r>
+        <w:rPr>
+          <w:sz w:val="24"/>
+          <w:szCs w:val="24"/>
+        </w:rPr>
+        <w:t xml:space="preserve">tra </w:t>
+      </w:r>
+      <w:r>
+        <w:rPr>
+          <w:sz w:val="24"/>
+          <w:szCs w:val="24"/>
+        </w:rPr>
+        <w:t>applicazione e database</w:t>
+      </w:r>
+      <w:r>
+        <w:rPr>
+          <w:sz w:val="24"/>
+          <w:szCs w:val="24"/>
+        </w:rPr>
+        <w:t xml:space="preserve"> viene</w:t>
+      </w:r>
+      <w:r>
+        <w:rPr>
+          <w:sz w:val="24"/>
+          <w:szCs w:val="24"/>
+        </w:rPr>
+        <w:t xml:space="preserve"> comodamente</w:t>
+      </w:r>
+      <w:r>
+        <w:rPr>
+          <w:sz w:val="24"/>
+          <w:szCs w:val="24"/>
+        </w:rPr>
+        <w:t xml:space="preserve"> </w:t>
+      </w:r>
+      <w:r>
+        <w:rPr>
+          <w:sz w:val="24"/>
+          <w:szCs w:val="24"/>
+        </w:rPr>
+        <w:t>offerto dal</w:t>
+      </w:r>
+      <w:r>
+        <w:rPr>
+          <w:sz w:val="24"/>
+          <w:szCs w:val="24"/>
+        </w:rPr>
+        <w:t xml:space="preserve">l’API </w:t>
+      </w:r>
+      <w:proofErr w:type="spellStart"/>
+      <w:r>
+        <w:rPr>
+          <w:sz w:val="24"/>
+          <w:szCs w:val="24"/>
+        </w:rPr>
+        <w:t>Realm</w:t>
+      </w:r>
+      <w:proofErr w:type="spellEnd"/>
+      <w:r>
+        <w:rPr>
+          <w:sz w:val="24"/>
+          <w:szCs w:val="24"/>
+        </w:rPr>
+        <w:t xml:space="preserve"> </w:t>
+      </w:r>
+      <w:r>
+        <w:rPr>
+          <w:sz w:val="24"/>
+          <w:szCs w:val="24"/>
+        </w:rPr>
+        <w:t>di</w:t>
+      </w:r>
+      <w:r>
+        <w:rPr>
+          <w:sz w:val="24"/>
+          <w:szCs w:val="24"/>
+        </w:rPr>
+        <w:t xml:space="preserve"> </w:t>
+      </w:r>
+      <w:proofErr w:type="spellStart"/>
+      <w:r>
+        <w:rPr>
+          <w:sz w:val="24"/>
+          <w:szCs w:val="24"/>
+        </w:rPr>
+        <w:t>MongoDB</w:t>
+      </w:r>
+      <w:proofErr w:type="spellEnd"/>
+      <w:r>
+        <w:rPr>
+          <w:sz w:val="24"/>
+          <w:szCs w:val="24"/>
+        </w:rPr>
+        <w:t xml:space="preserve"> per </w:t>
+      </w:r>
+      <w:r>
+        <w:rPr>
+          <w:sz w:val="24"/>
+          <w:szCs w:val="24"/>
+        </w:rPr>
+        <w:t xml:space="preserve">ambiente </w:t>
+      </w:r>
+      <w:r>
+        <w:rPr>
+          <w:sz w:val="24"/>
+          <w:szCs w:val="24"/>
+        </w:rPr>
+        <w:t xml:space="preserve">Java, che offre l’accesso a tutte le operazioni </w:t>
+      </w:r>
+      <w:r>
+        <w:rPr>
+          <w:sz w:val="24"/>
+          <w:szCs w:val="24"/>
+        </w:rPr>
+        <w:t xml:space="preserve">effettuabili sul </w:t>
+      </w:r>
+      <w:r>
+        <w:rPr>
+          <w:sz w:val="24"/>
+          <w:szCs w:val="24"/>
+        </w:rPr>
+        <w:t>database</w:t>
+      </w:r>
+      <w:r>
+        <w:rPr>
+          <w:sz w:val="24"/>
+          <w:szCs w:val="24"/>
+        </w:rPr>
+        <w:t xml:space="preserve"> mediante oggetti facilmente manipolabili</w:t>
       </w:r>
       <w:r>
         <w:rPr>
@@ -2632,131 +3009,33 @@
         </w:rPr>
         <w:t>.</w:t>
       </w:r>
-    </w:p>
-    <w:p>
-      <w:pPr>
-        <w:pStyle w:val="Paragrafoelenco"/>
-        <w:spacing w:before="0" w:line="360" w:lineRule="auto"/>
-        <w:ind w:left="720" w:firstLine="0"/>
-        <w:rPr>
-          <w:sz w:val="24"/>
-          <w:szCs w:val="24"/>
-        </w:rPr>
-      </w:pPr>
-      <w:r>
-        <w:rPr>
-          <w:sz w:val="24"/>
-          <w:szCs w:val="24"/>
-        </w:rPr>
-        <w:t>Amazon Web Services mette a disposizione alcuni</w:t>
-      </w:r>
-      <w:r>
-        <w:rPr>
-          <w:sz w:val="24"/>
-          <w:szCs w:val="24"/>
-        </w:rPr>
-        <w:t xml:space="preserve"> servizi che permettono di </w:t>
-      </w:r>
-      <w:r>
-        <w:rPr>
-          <w:sz w:val="24"/>
-          <w:szCs w:val="24"/>
-        </w:rPr>
-        <w:lastRenderedPageBreak/>
-        <w:t>usufruire</w:t>
-      </w:r>
-      <w:r>
-        <w:rPr>
-          <w:sz w:val="24"/>
-          <w:szCs w:val="24"/>
-        </w:rPr>
-        <w:t xml:space="preserve"> di potenza computazionale tramite cloud computing</w:t>
-      </w:r>
-      <w:r>
-        <w:rPr>
-          <w:sz w:val="24"/>
-          <w:szCs w:val="24"/>
-        </w:rPr>
-        <w:t>, tra cui le</w:t>
-      </w:r>
-      <w:r>
-        <w:rPr>
-          <w:sz w:val="24"/>
-          <w:szCs w:val="24"/>
-        </w:rPr>
-        <w:t xml:space="preserve"> Lambda </w:t>
-      </w:r>
-      <w:proofErr w:type="spellStart"/>
-      <w:r>
-        <w:rPr>
-          <w:sz w:val="24"/>
-          <w:szCs w:val="24"/>
-        </w:rPr>
-        <w:t>Functions</w:t>
-      </w:r>
-      <w:proofErr w:type="spellEnd"/>
-      <w:r>
-        <w:rPr>
-          <w:sz w:val="24"/>
-          <w:szCs w:val="24"/>
-        </w:rPr>
-        <w:t xml:space="preserve">, che permettono di </w:t>
-      </w:r>
-      <w:r>
-        <w:rPr>
-          <w:sz w:val="24"/>
-          <w:szCs w:val="24"/>
-        </w:rPr>
-        <w:t>eseguire codic</w:t>
-      </w:r>
-      <w:r>
-        <w:rPr>
-          <w:sz w:val="24"/>
-          <w:szCs w:val="24"/>
-        </w:rPr>
-        <w:t>e scritto in diversi linguaggi di programmazione</w:t>
-      </w:r>
-      <w:r>
-        <w:rPr>
-          <w:sz w:val="24"/>
-          <w:szCs w:val="24"/>
-        </w:rPr>
-        <w:t xml:space="preserve"> per qualsiasi tipo di applicazione senza effettuare il provisioning o gestire server.</w:t>
-      </w:r>
-    </w:p>
-    <w:p>
-      <w:pPr>
-        <w:pStyle w:val="Paragrafoelenco"/>
-        <w:spacing w:before="0" w:line="360" w:lineRule="auto"/>
-        <w:ind w:left="720" w:firstLine="0"/>
-        <w:jc w:val="both"/>
-        <w:rPr>
-          <w:sz w:val="24"/>
-          <w:szCs w:val="24"/>
-        </w:rPr>
-      </w:pPr>
-      <w:r>
-        <w:rPr>
-          <w:sz w:val="24"/>
-          <w:szCs w:val="24"/>
-        </w:rPr>
-        <w:t xml:space="preserve">Per il progetto sono state implementate due Lambda Function, una per la generazione dei buoni sconto e una per i </w:t>
-      </w:r>
-      <w:proofErr w:type="spellStart"/>
-      <w:r>
-        <w:rPr>
-          <w:sz w:val="24"/>
-          <w:szCs w:val="24"/>
-        </w:rPr>
-        <w:t>reminder</w:t>
-      </w:r>
-      <w:proofErr w:type="spellEnd"/>
-      <w:r>
-        <w:rPr>
-          <w:sz w:val="24"/>
-          <w:szCs w:val="24"/>
-        </w:rPr>
-        <w:t xml:space="preserve"> al cliente.</w:t>
+      <w:r>
+        <w:rPr>
+          <w:sz w:val="24"/>
+          <w:szCs w:val="24"/>
+        </w:rPr>
+        <w:t xml:space="preserve"> La scelta</w:t>
+      </w:r>
+      <w:r>
+        <w:rPr>
+          <w:sz w:val="24"/>
+          <w:szCs w:val="24"/>
+        </w:rPr>
+        <w:t xml:space="preserve"> in questo ambito</w:t>
+      </w:r>
+      <w:r>
+        <w:rPr>
+          <w:sz w:val="24"/>
+          <w:szCs w:val="24"/>
+        </w:rPr>
+        <w:t xml:space="preserve"> è dunque ricaduta su questa tecnologia.</w:t>
+      </w:r>
+      <w:r>
+        <w:rPr>
+          <w:sz w:val="24"/>
+          <w:szCs w:val="24"/>
+        </w:rPr>
+        <w:t xml:space="preserve"> </w:t>
       </w:r>
     </w:p>
     <w:p>
@@ -2766,19 +3045,188 @@
           <w:ilvl w:val="0"/>
           <w:numId w:val="28"/>
         </w:numPr>
-        <w:spacing w:before="0" w:line="360" w:lineRule="auto"/>
-        <w:jc w:val="both"/>
-        <w:rPr>
-          <w:sz w:val="24"/>
-          <w:szCs w:val="24"/>
-        </w:rPr>
-      </w:pPr>
-      <w:r>
-        <w:rPr>
-          <w:sz w:val="24"/>
-          <w:szCs w:val="24"/>
-        </w:rPr>
-        <w:t>Connettori tra app Android e database cloud</w:t>
+        <w:spacing w:line="360" w:lineRule="auto"/>
+        <w:rPr>
+          <w:sz w:val="24"/>
+          <w:szCs w:val="24"/>
+        </w:rPr>
+      </w:pPr>
+      <w:r>
+        <w:rPr>
+          <w:sz w:val="24"/>
+          <w:szCs w:val="24"/>
+        </w:rPr>
+        <w:t>Ambiente di esecuzione</w:t>
+      </w:r>
+      <w:r>
+        <w:rPr>
+          <w:sz w:val="24"/>
+          <w:szCs w:val="24"/>
+        </w:rPr>
+        <w:t xml:space="preserve"> in cloud</w:t>
+      </w:r>
+      <w:r>
+        <w:rPr>
+          <w:sz w:val="24"/>
+          <w:szCs w:val="24"/>
+        </w:rPr>
+        <w:t>:</w:t>
+      </w:r>
+      <w:r>
+        <w:rPr>
+          <w:sz w:val="24"/>
+          <w:szCs w:val="24"/>
+        </w:rPr>
+        <w:t xml:space="preserve"> </w:t>
+      </w:r>
+      <w:r>
+        <w:rPr>
+          <w:sz w:val="24"/>
+          <w:szCs w:val="24"/>
+        </w:rPr>
+        <w:br/>
+      </w:r>
+      <w:r>
+        <w:rPr>
+          <w:sz w:val="24"/>
+          <w:szCs w:val="24"/>
+        </w:rPr>
+        <w:t>Per quest</w:t>
+      </w:r>
+      <w:r>
+        <w:rPr>
+          <w:sz w:val="24"/>
+          <w:szCs w:val="24"/>
+        </w:rPr>
+        <w:t>o servizio</w:t>
+      </w:r>
+      <w:r>
+        <w:rPr>
+          <w:sz w:val="24"/>
+          <w:szCs w:val="24"/>
+        </w:rPr>
+        <w:t xml:space="preserve"> è</w:t>
+      </w:r>
+      <w:r>
+        <w:rPr>
+          <w:sz w:val="24"/>
+          <w:szCs w:val="24"/>
+        </w:rPr>
+        <w:t xml:space="preserve"> stato scelto </w:t>
+      </w:r>
+      <w:r>
+        <w:rPr>
+          <w:sz w:val="24"/>
+          <w:szCs w:val="24"/>
+        </w:rPr>
+        <w:t>Amazon Web Services</w:t>
+      </w:r>
+      <w:r>
+        <w:rPr>
+          <w:sz w:val="24"/>
+          <w:szCs w:val="24"/>
+        </w:rPr>
+        <w:t>, visto anch’esso durante il corso di Tecnologie Cloud e Mobile,</w:t>
+      </w:r>
+      <w:r>
+        <w:rPr>
+          <w:sz w:val="24"/>
+          <w:szCs w:val="24"/>
+        </w:rPr>
+        <w:t xml:space="preserve"> </w:t>
+      </w:r>
+      <w:r>
+        <w:rPr>
+          <w:sz w:val="24"/>
+          <w:szCs w:val="24"/>
+        </w:rPr>
+        <w:t xml:space="preserve">e in particolare </w:t>
+      </w:r>
+      <w:r>
+        <w:rPr>
+          <w:sz w:val="24"/>
+          <w:szCs w:val="24"/>
+        </w:rPr>
+        <w:t>la sua interfaccia</w:t>
+      </w:r>
+      <w:r>
+        <w:rPr>
+          <w:sz w:val="24"/>
+          <w:szCs w:val="24"/>
+        </w:rPr>
+        <w:t xml:space="preserve"> Lambda </w:t>
+      </w:r>
+      <w:proofErr w:type="spellStart"/>
+      <w:r>
+        <w:rPr>
+          <w:sz w:val="24"/>
+          <w:szCs w:val="24"/>
+        </w:rPr>
+        <w:t>Functions</w:t>
+      </w:r>
+      <w:proofErr w:type="spellEnd"/>
+      <w:r>
+        <w:rPr>
+          <w:sz w:val="24"/>
+          <w:szCs w:val="24"/>
+        </w:rPr>
+        <w:t>, che permette di sfruttar</w:t>
+      </w:r>
+      <w:r>
+        <w:rPr>
+          <w:sz w:val="24"/>
+          <w:szCs w:val="24"/>
+        </w:rPr>
+        <w:t>n</w:t>
+      </w:r>
+      <w:r>
+        <w:rPr>
+          <w:sz w:val="24"/>
+          <w:szCs w:val="24"/>
+        </w:rPr>
+        <w:t xml:space="preserve">e la potenza computazionale </w:t>
+      </w:r>
+      <w:r>
+        <w:rPr>
+          <w:sz w:val="24"/>
+          <w:szCs w:val="24"/>
+        </w:rPr>
+        <w:t>eseguendo</w:t>
+      </w:r>
+      <w:r>
+        <w:rPr>
+          <w:sz w:val="24"/>
+          <w:szCs w:val="24"/>
+        </w:rPr>
+        <w:t xml:space="preserve"> </w:t>
+      </w:r>
+      <w:r>
+        <w:rPr>
+          <w:sz w:val="24"/>
+          <w:szCs w:val="24"/>
+        </w:rPr>
+        <w:t>codic</w:t>
+      </w:r>
+      <w:r>
+        <w:rPr>
+          <w:sz w:val="24"/>
+          <w:szCs w:val="24"/>
+        </w:rPr>
+        <w:t>e scritto in diversi linguaggi di programmazione</w:t>
+      </w:r>
+      <w:r>
+        <w:rPr>
+          <w:sz w:val="24"/>
+          <w:szCs w:val="24"/>
+        </w:rPr>
+        <w:t xml:space="preserve"> </w:t>
+      </w:r>
+      <w:r>
+        <w:rPr>
+          <w:sz w:val="24"/>
+          <w:szCs w:val="24"/>
+        </w:rPr>
+        <w:t>in ambiente preconfigurato</w:t>
       </w:r>
       <w:r>
         <w:rPr>
@@ -2786,141 +3234,6 @@
           <w:szCs w:val="24"/>
         </w:rPr>
         <w:t>.</w:t>
-      </w:r>
-    </w:p>
-    <w:p>
-      <w:pPr>
-        <w:pStyle w:val="Paragrafoelenco"/>
-        <w:spacing w:before="0" w:line="360" w:lineRule="auto"/>
-        <w:ind w:left="720" w:firstLine="0"/>
-        <w:jc w:val="both"/>
-        <w:rPr>
-          <w:sz w:val="24"/>
-          <w:szCs w:val="24"/>
-        </w:rPr>
-      </w:pPr>
-      <w:r>
-        <w:rPr>
-          <w:sz w:val="24"/>
-          <w:szCs w:val="24"/>
-        </w:rPr>
-        <w:t>Il collegamento dell’applicazione</w:t>
-      </w:r>
-      <w:r>
-        <w:rPr>
-          <w:sz w:val="24"/>
-          <w:szCs w:val="24"/>
-        </w:rPr>
-        <w:t xml:space="preserve"> Android</w:t>
-      </w:r>
-      <w:r>
-        <w:rPr>
-          <w:sz w:val="24"/>
-          <w:szCs w:val="24"/>
-        </w:rPr>
-        <w:t xml:space="preserve"> al database </w:t>
-      </w:r>
-      <w:r>
-        <w:rPr>
-          <w:sz w:val="24"/>
-          <w:szCs w:val="24"/>
-        </w:rPr>
-        <w:t xml:space="preserve">MongoDB </w:t>
-      </w:r>
-      <w:r>
-        <w:rPr>
-          <w:sz w:val="24"/>
-          <w:szCs w:val="24"/>
-        </w:rPr>
-        <w:t xml:space="preserve">Atlas </w:t>
-      </w:r>
-      <w:r>
-        <w:rPr>
-          <w:sz w:val="24"/>
-          <w:szCs w:val="24"/>
-        </w:rPr>
-        <w:t xml:space="preserve">viene effettuato utilizzando </w:t>
-      </w:r>
-      <w:r>
-        <w:rPr>
-          <w:sz w:val="24"/>
-          <w:szCs w:val="24"/>
-        </w:rPr>
-        <w:t>l</w:t>
-      </w:r>
-      <w:r>
-        <w:rPr>
-          <w:sz w:val="24"/>
-          <w:szCs w:val="24"/>
-        </w:rPr>
-        <w:t xml:space="preserve">’API </w:t>
-      </w:r>
-      <w:proofErr w:type="spellStart"/>
-      <w:r>
-        <w:rPr>
-          <w:sz w:val="24"/>
-          <w:szCs w:val="24"/>
-        </w:rPr>
-        <w:t>Realm</w:t>
-      </w:r>
-      <w:proofErr w:type="spellEnd"/>
-      <w:r>
-        <w:rPr>
-          <w:sz w:val="24"/>
-          <w:szCs w:val="24"/>
-        </w:rPr>
-        <w:t xml:space="preserve"> </w:t>
-      </w:r>
-      <w:r>
-        <w:rPr>
-          <w:sz w:val="24"/>
-          <w:szCs w:val="24"/>
-        </w:rPr>
-        <w:t>sviluppata da MongoDB per</w:t>
-      </w:r>
-      <w:r>
-        <w:rPr>
-          <w:sz w:val="24"/>
-          <w:szCs w:val="24"/>
-        </w:rPr>
-        <w:t xml:space="preserve"> </w:t>
-      </w:r>
-      <w:r>
-        <w:rPr>
-          <w:sz w:val="24"/>
-          <w:szCs w:val="24"/>
-        </w:rPr>
-        <w:t xml:space="preserve">Java, che offre </w:t>
-      </w:r>
-      <w:r>
-        <w:rPr>
-          <w:sz w:val="24"/>
-          <w:szCs w:val="24"/>
-        </w:rPr>
-        <w:t xml:space="preserve">l’accesso a tutte le operazioni, di base e </w:t>
-      </w:r>
-      <w:proofErr w:type="gramStart"/>
-      <w:r>
-        <w:rPr>
-          <w:sz w:val="24"/>
-          <w:szCs w:val="24"/>
-        </w:rPr>
-        <w:t>non</w:t>
-      </w:r>
-      <w:proofErr w:type="gramEnd"/>
-      <w:r>
-        <w:rPr>
-          <w:sz w:val="24"/>
-          <w:szCs w:val="24"/>
-        </w:rPr>
-        <w:t>, con il database.</w:t>
-      </w:r>
-      <w:r>
-        <w:rPr>
-          <w:sz w:val="24"/>
-          <w:szCs w:val="24"/>
-        </w:rPr>
-        <w:t xml:space="preserve"> </w:t>
       </w:r>
     </w:p>
     <w:p>
@@ -2930,167 +3243,185 @@
           <w:ilvl w:val="0"/>
           <w:numId w:val="28"/>
         </w:numPr>
-        <w:spacing w:before="0" w:line="360" w:lineRule="auto"/>
-        <w:jc w:val="both"/>
-        <w:rPr>
-          <w:sz w:val="24"/>
-          <w:szCs w:val="24"/>
-        </w:rPr>
-      </w:pPr>
-      <w:r>
-        <w:rPr>
-          <w:sz w:val="24"/>
-          <w:szCs w:val="24"/>
-        </w:rPr>
-        <w:t>Connettori tra server cloud e database cloud;</w:t>
-      </w:r>
-    </w:p>
-    <w:p>
-      <w:pPr>
-        <w:pStyle w:val="Paragrafoelenco"/>
-        <w:spacing w:before="0" w:line="360" w:lineRule="auto"/>
-        <w:ind w:left="720" w:firstLine="0"/>
-        <w:jc w:val="both"/>
-        <w:rPr>
-          <w:sz w:val="24"/>
-          <w:szCs w:val="24"/>
-        </w:rPr>
-      </w:pPr>
-      <w:r>
-        <w:rPr>
-          <w:sz w:val="24"/>
-          <w:szCs w:val="24"/>
-        </w:rPr>
-        <w:t xml:space="preserve">Il driver MongoDB nativo per Node.JS è una dipendenza che consente all’applicazione Javascript </w:t>
-      </w:r>
-      <w:r>
-        <w:rPr>
-          <w:sz w:val="24"/>
-          <w:szCs w:val="24"/>
-        </w:rPr>
-        <w:t>di interagire nel cloud tramite MongoDB Atlas.</w:t>
-      </w:r>
-    </w:p>
-    <w:p>
-      <w:pPr>
-        <w:pStyle w:val="Corpotesto"/>
-        <w:spacing w:before="8" w:line="360" w:lineRule="auto"/>
-        <w:ind w:left="720"/>
+        <w:spacing w:line="360" w:lineRule="auto"/>
         <w:rPr>
           <w:szCs w:val="16"/>
         </w:rPr>
       </w:pPr>
       <w:r>
         <w:rPr>
-          <w:szCs w:val="16"/>
-        </w:rPr>
-        <w:t xml:space="preserve">Questi driver </w:t>
-      </w:r>
-      <w:r>
-        <w:rPr>
-          <w:szCs w:val="16"/>
-        </w:rPr>
-        <w:t xml:space="preserve">sono oggetti che forniscono un punto di contatto con le api di MongoDB Atlas e permettono di </w:t>
-      </w:r>
-      <w:r>
-        <w:rPr>
-          <w:szCs w:val="16"/>
-        </w:rPr>
-        <w:t>eseguire</w:t>
-      </w:r>
-      <w:r>
-        <w:rPr>
-          <w:szCs w:val="16"/>
-        </w:rPr>
-        <w:t xml:space="preserve"> numero</w:t>
-      </w:r>
-      <w:r>
-        <w:rPr>
-          <w:szCs w:val="16"/>
-        </w:rPr>
-        <w:t>si</w:t>
-      </w:r>
-      <w:r>
-        <w:rPr>
-          <w:szCs w:val="16"/>
-        </w:rPr>
-        <w:t xml:space="preserve"> tipi di operazioni sui dati memori</w:t>
-      </w:r>
-      <w:r>
-        <w:rPr>
-          <w:szCs w:val="16"/>
-        </w:rPr>
-        <w:t>zzat</w:t>
-      </w:r>
-      <w:r>
-        <w:rPr>
-          <w:szCs w:val="16"/>
-        </w:rPr>
-        <w:t>i in esso</w:t>
-      </w:r>
-      <w:r>
-        <w:rPr>
-          <w:szCs w:val="16"/>
-        </w:rPr>
-        <w:t>.</w:t>
-      </w:r>
-    </w:p>
-    <w:p>
-      <w:pPr>
-        <w:pStyle w:val="Corpotesto"/>
-        <w:spacing w:before="8" w:line="360" w:lineRule="auto"/>
-        <w:ind w:left="720"/>
-        <w:rPr>
-          <w:szCs w:val="16"/>
-        </w:rPr>
-      </w:pPr>
-      <w:r>
-        <w:rPr>
-          <w:szCs w:val="16"/>
-        </w:rPr>
-        <w:t>Sono comodi perché vengono operati come norma</w:t>
-      </w:r>
-      <w:r>
-        <w:rPr>
-          <w:szCs w:val="16"/>
-        </w:rPr>
-        <w:t>l</w:t>
-      </w:r>
-      <w:r>
-        <w:rPr>
-          <w:szCs w:val="16"/>
-        </w:rPr>
-        <w:t>i oggetti di J</w:t>
-      </w:r>
-      <w:r>
-        <w:rPr>
-          <w:szCs w:val="16"/>
-        </w:rPr>
-        <w:t>avascript</w:t>
-      </w:r>
-      <w:r>
-        <w:rPr>
-          <w:szCs w:val="16"/>
-        </w:rPr>
-        <w:t xml:space="preserve"> e possono essere integrati </w:t>
-      </w:r>
-      <w:r>
-        <w:rPr>
-          <w:szCs w:val="16"/>
-        </w:rPr>
-        <w:t xml:space="preserve">facilmente </w:t>
-      </w:r>
-      <w:r>
-        <w:rPr>
-          <w:szCs w:val="16"/>
-        </w:rPr>
-        <w:t>nel codice</w:t>
-      </w:r>
-      <w:r>
-        <w:rPr>
-          <w:szCs w:val="16"/>
-        </w:rPr>
-        <w:t>.</w:t>
+          <w:sz w:val="24"/>
+          <w:szCs w:val="24"/>
+        </w:rPr>
+        <w:lastRenderedPageBreak/>
+        <w:t xml:space="preserve">Connettori tra </w:t>
+      </w:r>
+      <w:r>
+        <w:rPr>
+          <w:sz w:val="24"/>
+          <w:szCs w:val="24"/>
+        </w:rPr>
+        <w:t xml:space="preserve">ambiente di esecuzione </w:t>
+      </w:r>
+      <w:r>
+        <w:rPr>
+          <w:sz w:val="24"/>
+          <w:szCs w:val="24"/>
+        </w:rPr>
+        <w:t>cloud e database cloud</w:t>
+      </w:r>
+      <w:r>
+        <w:rPr>
+          <w:sz w:val="24"/>
+          <w:szCs w:val="24"/>
+        </w:rPr>
+        <w:t>:</w:t>
+      </w:r>
+      <w:r>
+        <w:rPr>
+          <w:sz w:val="24"/>
+          <w:szCs w:val="24"/>
+        </w:rPr>
+        <w:br/>
+      </w:r>
+      <w:r>
+        <w:rPr>
+          <w:sz w:val="24"/>
+          <w:szCs w:val="24"/>
+        </w:rPr>
+        <w:t xml:space="preserve">Il driver </w:t>
+      </w:r>
+      <w:proofErr w:type="spellStart"/>
+      <w:r>
+        <w:rPr>
+          <w:sz w:val="24"/>
+          <w:szCs w:val="24"/>
+        </w:rPr>
+        <w:t>MongoDB</w:t>
+      </w:r>
+      <w:proofErr w:type="spellEnd"/>
+      <w:r>
+        <w:rPr>
+          <w:sz w:val="24"/>
+          <w:szCs w:val="24"/>
+        </w:rPr>
+        <w:t xml:space="preserve"> nativo per Node.</w:t>
+      </w:r>
+      <w:r>
+        <w:rPr>
+          <w:sz w:val="24"/>
+          <w:szCs w:val="24"/>
+        </w:rPr>
+        <w:t>js</w:t>
+      </w:r>
+      <w:r>
+        <w:rPr>
+          <w:sz w:val="24"/>
+          <w:szCs w:val="24"/>
+        </w:rPr>
+        <w:t>, su cui è ricaduta la scelta,</w:t>
+      </w:r>
+      <w:r>
+        <w:rPr>
+          <w:sz w:val="24"/>
+          <w:szCs w:val="24"/>
+        </w:rPr>
+        <w:t xml:space="preserve"> è una dipendenza che consente all</w:t>
+      </w:r>
+      <w:r>
+        <w:rPr>
+          <w:sz w:val="24"/>
+          <w:szCs w:val="24"/>
+        </w:rPr>
+        <w:t xml:space="preserve">e </w:t>
+      </w:r>
+      <w:r>
+        <w:rPr>
+          <w:sz w:val="24"/>
+          <w:szCs w:val="24"/>
+        </w:rPr>
+        <w:t>applicazion</w:t>
+      </w:r>
+      <w:r>
+        <w:rPr>
+          <w:sz w:val="24"/>
+          <w:szCs w:val="24"/>
+        </w:rPr>
+        <w:t>i</w:t>
+      </w:r>
+      <w:r>
+        <w:rPr>
+          <w:sz w:val="24"/>
+          <w:szCs w:val="24"/>
+        </w:rPr>
+        <w:t xml:space="preserve"> che lo sfrutta</w:t>
+      </w:r>
+      <w:r>
+        <w:rPr>
+          <w:sz w:val="24"/>
+          <w:szCs w:val="24"/>
+        </w:rPr>
+        <w:t>no</w:t>
+      </w:r>
+      <w:r>
+        <w:rPr>
+          <w:sz w:val="24"/>
+          <w:szCs w:val="24"/>
+        </w:rPr>
+        <w:t xml:space="preserve"> </w:t>
+      </w:r>
+      <w:r>
+        <w:rPr>
+          <w:sz w:val="24"/>
+          <w:szCs w:val="24"/>
+        </w:rPr>
+        <w:t xml:space="preserve">di interagire </w:t>
+      </w:r>
+      <w:r>
+        <w:rPr>
+          <w:sz w:val="24"/>
+          <w:szCs w:val="24"/>
+        </w:rPr>
+        <w:t xml:space="preserve">con </w:t>
+      </w:r>
+      <w:proofErr w:type="spellStart"/>
+      <w:r>
+        <w:rPr>
+          <w:sz w:val="24"/>
+          <w:szCs w:val="24"/>
+        </w:rPr>
+        <w:t>MongoDB</w:t>
+      </w:r>
+      <w:proofErr w:type="spellEnd"/>
+      <w:r>
+        <w:rPr>
+          <w:sz w:val="24"/>
+          <w:szCs w:val="24"/>
+        </w:rPr>
+        <w:t xml:space="preserve"> Atlas</w:t>
+      </w:r>
+      <w:r>
+        <w:rPr>
+          <w:sz w:val="24"/>
+          <w:szCs w:val="24"/>
+        </w:rPr>
+        <w:t xml:space="preserve"> mediante oggetti che forniscono un punto di contatto con le API di </w:t>
+      </w:r>
+      <w:proofErr w:type="spellStart"/>
+      <w:r>
+        <w:rPr>
+          <w:sz w:val="24"/>
+          <w:szCs w:val="24"/>
+        </w:rPr>
+        <w:t>MongoDB</w:t>
+      </w:r>
+      <w:proofErr w:type="spellEnd"/>
+      <w:r>
+        <w:rPr>
+          <w:sz w:val="24"/>
+          <w:szCs w:val="24"/>
+        </w:rPr>
+        <w:t xml:space="preserve"> e permettono di eseguire numerosi tipi di operazione sui dati presenti nel database.</w:t>
       </w:r>
     </w:p>
     <w:p>
@@ -3101,6 +3432,108 @@
           <w:numId w:val="28"/>
         </w:numPr>
         <w:spacing w:before="0" w:after="240" w:line="360" w:lineRule="auto"/>
+        <w:rPr>
+          <w:sz w:val="24"/>
+          <w:szCs w:val="24"/>
+        </w:rPr>
+      </w:pPr>
+      <w:r>
+        <w:rPr>
+          <w:sz w:val="24"/>
+          <w:szCs w:val="24"/>
+        </w:rPr>
+        <w:t>Servizi</w:t>
+      </w:r>
+      <w:r>
+        <w:rPr>
+          <w:sz w:val="24"/>
+          <w:szCs w:val="24"/>
+        </w:rPr>
+        <w:t>o</w:t>
+      </w:r>
+      <w:r>
+        <w:rPr>
+          <w:sz w:val="24"/>
+          <w:szCs w:val="24"/>
+        </w:rPr>
+        <w:t xml:space="preserve"> </w:t>
+      </w:r>
+      <w:r>
+        <w:rPr>
+          <w:sz w:val="24"/>
+          <w:szCs w:val="24"/>
+        </w:rPr>
+        <w:t>di notifica SMS:</w:t>
+      </w:r>
+      <w:r>
+        <w:rPr>
+          <w:sz w:val="24"/>
+          <w:szCs w:val="24"/>
+        </w:rPr>
+        <w:br/>
+      </w:r>
+      <w:r>
+        <w:rPr>
+          <w:sz w:val="24"/>
+          <w:szCs w:val="24"/>
+        </w:rPr>
+        <w:t xml:space="preserve">È stata scelta </w:t>
+      </w:r>
+      <w:proofErr w:type="spellStart"/>
+      <w:r>
+        <w:rPr>
+          <w:sz w:val="24"/>
+          <w:szCs w:val="24"/>
+        </w:rPr>
+        <w:t>Twili</w:t>
+      </w:r>
+      <w:r>
+        <w:rPr>
+          <w:sz w:val="24"/>
+          <w:szCs w:val="24"/>
+        </w:rPr>
+        <w:t>o</w:t>
+      </w:r>
+      <w:proofErr w:type="spellEnd"/>
+      <w:r>
+        <w:rPr>
+          <w:sz w:val="24"/>
+          <w:szCs w:val="24"/>
+        </w:rPr>
+        <w:t>,</w:t>
+      </w:r>
+      <w:r>
+        <w:rPr>
+          <w:sz w:val="24"/>
+          <w:szCs w:val="24"/>
+        </w:rPr>
+        <w:t xml:space="preserve"> </w:t>
+      </w:r>
+      <w:r>
+        <w:rPr>
+          <w:sz w:val="24"/>
+          <w:szCs w:val="24"/>
+        </w:rPr>
+        <w:t xml:space="preserve">REST API servita su HTTPS che </w:t>
+      </w:r>
+      <w:r>
+        <w:rPr>
+          <w:sz w:val="24"/>
+          <w:szCs w:val="24"/>
+        </w:rPr>
+        <w:t>permette l’invio di messaggi SMS</w:t>
+      </w:r>
+      <w:r>
+        <w:rPr>
+          <w:sz w:val="24"/>
+          <w:szCs w:val="24"/>
+        </w:rPr>
+        <w:t>;</w:t>
+      </w:r>
+    </w:p>
+    <w:p>
+      <w:pPr>
+        <w:spacing w:after="240" w:line="360" w:lineRule="auto"/>
         <w:jc w:val="both"/>
         <w:rPr>
           <w:sz w:val="24"/>
@@ -3108,190 +3541,55 @@
         </w:rPr>
       </w:pPr>
       <w:r>
-        <w:rPr>
-          <w:sz w:val="24"/>
-          <w:szCs w:val="24"/>
-        </w:rPr>
-        <w:t>Servizi cloud di notifica SMS</w:t>
-      </w:r>
-      <w:r>
-        <w:rPr>
-          <w:sz w:val="24"/>
-          <w:szCs w:val="24"/>
-        </w:rPr>
-        <w:t>.</w:t>
-      </w:r>
-      <w:r>
-        <w:rPr>
-          <w:sz w:val="24"/>
-          <w:szCs w:val="24"/>
-        </w:rPr>
-        <w:br/>
-      </w:r>
-      <w:proofErr w:type="spellStart"/>
-      <w:r>
-        <w:rPr>
-          <w:sz w:val="24"/>
-          <w:szCs w:val="24"/>
-        </w:rPr>
-        <w:t>Twilio</w:t>
-      </w:r>
-      <w:proofErr w:type="spellEnd"/>
-      <w:r>
-        <w:rPr>
-          <w:sz w:val="24"/>
-          <w:szCs w:val="24"/>
-        </w:rPr>
-        <w:t xml:space="preserve"> è una piattaforma che permette l’invio di messaggi SMS, utilizzando una REST API servita su HTTPS.</w:t>
-      </w:r>
-    </w:p>
-    <w:p>
-      <w:pPr>
-        <w:spacing w:line="360" w:lineRule="auto"/>
         <w:rPr>
           <w:b/>
           <w:bCs/>
           <w:sz w:val="28"/>
           <w:szCs w:val="28"/>
         </w:rPr>
-      </w:pPr>
-    </w:p>
-    <w:p>
-      <w:pPr>
-        <w:spacing w:line="360" w:lineRule="auto"/>
-        <w:rPr>
-          <w:b/>
-          <w:bCs/>
-          <w:sz w:val="28"/>
-          <w:szCs w:val="28"/>
-        </w:rPr>
-      </w:pPr>
-    </w:p>
-    <w:p>
-      <w:pPr>
-        <w:spacing w:line="360" w:lineRule="auto"/>
-        <w:rPr>
-          <w:b/>
-          <w:bCs/>
-          <w:sz w:val="28"/>
-          <w:szCs w:val="28"/>
-        </w:rPr>
-      </w:pPr>
-    </w:p>
-    <w:p>
-      <w:pPr>
-        <w:spacing w:line="360" w:lineRule="auto"/>
-        <w:rPr>
-          <w:b/>
-          <w:bCs/>
-          <w:sz w:val="28"/>
-          <w:szCs w:val="28"/>
-        </w:rPr>
-      </w:pPr>
-    </w:p>
-    <w:p>
-      <w:pPr>
-        <w:spacing w:line="360" w:lineRule="auto"/>
-        <w:rPr>
-          <w:b/>
-          <w:bCs/>
-          <w:sz w:val="28"/>
-          <w:szCs w:val="28"/>
-        </w:rPr>
-      </w:pPr>
-    </w:p>
-    <w:p>
-      <w:pPr>
-        <w:spacing w:line="360" w:lineRule="auto"/>
-        <w:rPr>
-          <w:b/>
-          <w:bCs/>
-          <w:sz w:val="28"/>
-          <w:szCs w:val="28"/>
-        </w:rPr>
-      </w:pPr>
-    </w:p>
-    <w:p>
-      <w:pPr>
-        <w:spacing w:line="360" w:lineRule="auto"/>
-        <w:rPr>
-          <w:b/>
-          <w:bCs/>
-          <w:sz w:val="28"/>
-          <w:szCs w:val="28"/>
-        </w:rPr>
-      </w:pPr>
-    </w:p>
-    <w:p>
-      <w:pPr>
-        <w:spacing w:line="360" w:lineRule="auto"/>
-        <w:rPr>
-          <w:b/>
-          <w:bCs/>
-          <w:sz w:val="28"/>
-          <w:szCs w:val="28"/>
-        </w:rPr>
-      </w:pPr>
-    </w:p>
-    <w:p>
-      <w:pPr>
-        <w:spacing w:line="360" w:lineRule="auto"/>
-        <w:rPr>
-          <w:b/>
-          <w:bCs/>
-          <w:sz w:val="28"/>
-          <w:szCs w:val="28"/>
-        </w:rPr>
-      </w:pPr>
-    </w:p>
-    <w:p>
-      <w:pPr>
-        <w:spacing w:line="360" w:lineRule="auto"/>
-        <w:rPr>
-          <w:b/>
-          <w:bCs/>
-          <w:sz w:val="28"/>
-          <w:szCs w:val="28"/>
-        </w:rPr>
-      </w:pPr>
-      <w:r>
-        <w:rPr>
-          <w:b/>
-          <w:bCs/>
-          <w:sz w:val="28"/>
-          <w:szCs w:val="28"/>
-        </w:rPr>
-        <w:lastRenderedPageBreak/>
         <w:t>TOOLCHAIN</w:t>
       </w:r>
-    </w:p>
-    <w:p>
-      <w:pPr>
-        <w:spacing w:after="240" w:line="276" w:lineRule="auto"/>
-        <w:rPr>
-          <w:rFonts w:eastAsiaTheme="minorHAnsi"/>
-          <w:sz w:val="24"/>
-          <w:szCs w:val="24"/>
-        </w:rPr>
-      </w:pPr>
-      <w:r>
-        <w:rPr>
-          <w:rFonts w:eastAsiaTheme="minorHAnsi"/>
-          <w:sz w:val="24"/>
-          <w:szCs w:val="24"/>
-        </w:rPr>
-        <w:t>Per la realizzazione del software verranno utilizzati i seguenti strumenti:</w:t>
+      <w:r>
+        <w:rPr>
+          <w:sz w:val="24"/>
+          <w:szCs w:val="24"/>
+        </w:rPr>
+        <w:br/>
+      </w:r>
+      <w:r>
+        <w:rPr>
+          <w:sz w:val="24"/>
+          <w:szCs w:val="24"/>
+        </w:rPr>
+        <w:t xml:space="preserve">Viste le considerazioni riportate nello studio di fattibilità, è stata determinata la seguente </w:t>
+      </w:r>
+      <w:proofErr w:type="spellStart"/>
+      <w:r>
+        <w:rPr>
+          <w:sz w:val="24"/>
+          <w:szCs w:val="24"/>
+        </w:rPr>
+        <w:t>toolchain</w:t>
+      </w:r>
+      <w:proofErr w:type="spellEnd"/>
+      <w:r>
+        <w:rPr>
+          <w:sz w:val="24"/>
+          <w:szCs w:val="24"/>
+        </w:rPr>
+        <w:t xml:space="preserve"> per il progetto:</w:t>
       </w:r>
     </w:p>
     <w:tbl>
       <w:tblPr>
         <w:tblStyle w:val="Grigliatabella"/>
         <w:tblW w:w="0" w:type="auto"/>
+        <w:tblInd w:w="108" w:type="dxa"/>
         <w:tblLook w:val="04A0" w:firstRow="1" w:lastRow="0" w:firstColumn="1" w:lastColumn="0" w:noHBand="0" w:noVBand="1"/>
       </w:tblPr>
       <w:tblGrid>
         <w:gridCol w:w="3243"/>
-        <w:gridCol w:w="2843"/>
+        <w:gridCol w:w="4837"/>
       </w:tblGrid>
       <w:tr>
         <w:tc>
@@ -3305,16 +3603,16 @@
             <w:pPr>
               <w:spacing w:line="276" w:lineRule="auto"/>
               <w:rPr>
-                <w:b/>
-                <w:bCs/>
+                <w:i/>
+                <w:iCs/>
                 <w:sz w:val="24"/>
                 <w:szCs w:val="24"/>
               </w:rPr>
             </w:pPr>
             <w:r>
               <w:rPr>
-                <w:b/>
-                <w:bCs/>
+                <w:i/>
+                <w:iCs/>
                 <w:sz w:val="24"/>
                 <w:szCs w:val="24"/>
               </w:rPr>
@@ -3324,22 +3622,22 @@
         </w:tc>
         <w:tc>
           <w:tcPr>
-            <w:tcW w:w="2843" w:type="dxa"/>
+            <w:tcW w:w="4837" w:type="dxa"/>
           </w:tcPr>
           <w:p>
             <w:pPr>
               <w:spacing w:line="276" w:lineRule="auto"/>
               <w:rPr>
-                <w:b/>
-                <w:bCs/>
+                <w:i/>
+                <w:iCs/>
                 <w:sz w:val="24"/>
                 <w:szCs w:val="24"/>
               </w:rPr>
             </w:pPr>
             <w:r>
               <w:rPr>
-                <w:b/>
-                <w:bCs/>
+                <w:i/>
+                <w:iCs/>
                 <w:sz w:val="24"/>
                 <w:szCs w:val="24"/>
               </w:rPr>
@@ -3375,7 +3673,7 @@
         </w:tc>
         <w:tc>
           <w:tcPr>
-            <w:tcW w:w="2843" w:type="dxa"/>
+            <w:tcW w:w="4837" w:type="dxa"/>
           </w:tcPr>
           <w:p>
             <w:pPr>
@@ -3426,7 +3724,7 @@
         </w:tc>
         <w:tc>
           <w:tcPr>
-            <w:tcW w:w="2843" w:type="dxa"/>
+            <w:tcW w:w="4837" w:type="dxa"/>
           </w:tcPr>
           <w:p>
             <w:pPr>
@@ -3467,7 +3765,7 @@
         </w:tc>
         <w:tc>
           <w:tcPr>
-            <w:tcW w:w="2843" w:type="dxa"/>
+            <w:tcW w:w="4837" w:type="dxa"/>
           </w:tcPr>
           <w:p>
             <w:pPr>
@@ -3514,7 +3812,7 @@
         </w:tc>
         <w:tc>
           <w:tcPr>
-            <w:tcW w:w="2843" w:type="dxa"/>
+            <w:tcW w:w="4837" w:type="dxa"/>
           </w:tcPr>
           <w:p>
             <w:pPr>
@@ -3529,7 +3827,21 @@
                 <w:sz w:val="24"/>
                 <w:szCs w:val="24"/>
               </w:rPr>
-              <w:t>Java (Android Studio)</w:t>
+              <w:t>Java (</w:t>
+            </w:r>
+            <w:r>
+              <w:rPr>
+                <w:sz w:val="24"/>
+                <w:szCs w:val="24"/>
+              </w:rPr>
+              <w:t>per app Android</w:t>
+            </w:r>
+            <w:r>
+              <w:rPr>
+                <w:sz w:val="24"/>
+                <w:szCs w:val="24"/>
+              </w:rPr>
+              <w:t>)</w:t>
             </w:r>
           </w:p>
         </w:tc>
@@ -3555,7 +3867,7 @@
         </w:tc>
         <w:tc>
           <w:tcPr>
-            <w:tcW w:w="2843" w:type="dxa"/>
+            <w:tcW w:w="4837" w:type="dxa"/>
           </w:tcPr>
           <w:p>
             <w:pPr>
@@ -3563,14 +3875,32 @@
               <w:rPr>
                 <w:sz w:val="24"/>
                 <w:szCs w:val="24"/>
+                <w:lang w:val="en-GB"/>
               </w:rPr>
             </w:pPr>
             <w:r>
               <w:rPr>
                 <w:sz w:val="24"/>
                 <w:szCs w:val="24"/>
+                <w:lang w:val="en-GB"/>
               </w:rPr>
-              <w:t>Node.js (AWS)</w:t>
+              <w:t>Node.js (</w:t>
+            </w:r>
+            <w:r>
+              <w:rPr>
+                <w:sz w:val="24"/>
+                <w:szCs w:val="24"/>
+                <w:lang w:val="en-GB"/>
+              </w:rPr>
+              <w:t>per Lambda Functions</w:t>
+            </w:r>
+            <w:r>
+              <w:rPr>
+                <w:sz w:val="24"/>
+                <w:szCs w:val="24"/>
+                <w:lang w:val="en-GB"/>
+              </w:rPr>
+              <w:t>)</w:t>
             </w:r>
           </w:p>
         </w:tc>
@@ -3602,7 +3932,7 @@
         </w:tc>
         <w:tc>
           <w:tcPr>
-            <w:tcW w:w="2843" w:type="dxa"/>
+            <w:tcW w:w="4837" w:type="dxa"/>
           </w:tcPr>
           <w:p>
             <w:pPr>
@@ -3626,7 +3956,21 @@
                 <w:sz w:val="24"/>
                 <w:szCs w:val="24"/>
               </w:rPr>
-              <w:t xml:space="preserve"> (dinamica)</w:t>
+              <w:t xml:space="preserve"> (dinamica</w:t>
+            </w:r>
+            <w:r>
+              <w:rPr>
+                <w:sz w:val="24"/>
+                <w:szCs w:val="24"/>
+              </w:rPr>
+              <w:t xml:space="preserve"> per app Android</w:t>
+            </w:r>
+            <w:r>
+              <w:rPr>
+                <w:sz w:val="24"/>
+                <w:szCs w:val="24"/>
+              </w:rPr>
+              <w:t>)</w:t>
             </w:r>
           </w:p>
         </w:tc>
@@ -3653,7 +3997,7 @@
         </w:tc>
         <w:tc>
           <w:tcPr>
-            <w:tcW w:w="2843" w:type="dxa"/>
+            <w:tcW w:w="4837" w:type="dxa"/>
           </w:tcPr>
           <w:p>
             <w:pPr>
@@ -3668,7 +4012,21 @@
                 <w:sz w:val="24"/>
                 <w:szCs w:val="24"/>
               </w:rPr>
-              <w:t>STAN4J (statica)</w:t>
+              <w:t>STAN4J (statica</w:t>
+            </w:r>
+            <w:r>
+              <w:rPr>
+                <w:sz w:val="24"/>
+                <w:szCs w:val="24"/>
+              </w:rPr>
+              <w:t xml:space="preserve"> per app Android</w:t>
+            </w:r>
+            <w:r>
+              <w:rPr>
+                <w:sz w:val="24"/>
+                <w:szCs w:val="24"/>
+              </w:rPr>
+              <w:t>)</w:t>
             </w:r>
           </w:p>
         </w:tc>
@@ -3694,7 +4052,7 @@
         </w:tc>
         <w:tc>
           <w:tcPr>
-            <w:tcW w:w="2843" w:type="dxa"/>
+            <w:tcW w:w="4837" w:type="dxa"/>
           </w:tcPr>
           <w:p>
             <w:pPr>
@@ -3709,7 +4067,30 @@
                 <w:sz w:val="24"/>
                 <w:szCs w:val="24"/>
               </w:rPr>
-              <w:t>Testing dinamici manuali</w:t>
+              <w:t>Test dinamici manuali</w:t>
+            </w:r>
+            <w:r>
+              <w:rPr>
+                <w:sz w:val="24"/>
+                <w:szCs w:val="24"/>
+              </w:rPr>
+              <w:t xml:space="preserve"> (per Lambda </w:t>
+            </w:r>
+            <w:proofErr w:type="spellStart"/>
+            <w:r>
+              <w:rPr>
+                <w:sz w:val="24"/>
+                <w:szCs w:val="24"/>
+              </w:rPr>
+              <w:t>Functions</w:t>
+            </w:r>
+            <w:proofErr w:type="spellEnd"/>
+            <w:r>
+              <w:rPr>
+                <w:sz w:val="24"/>
+                <w:szCs w:val="24"/>
+              </w:rPr>
+              <w:t>)</w:t>
             </w:r>
           </w:p>
         </w:tc>
@@ -3747,7 +4128,7 @@
         </w:tc>
         <w:tc>
           <w:tcPr>
-            <w:tcW w:w="2843" w:type="dxa"/>
+            <w:tcW w:w="4837" w:type="dxa"/>
           </w:tcPr>
           <w:p>
             <w:pPr>
@@ -3791,7 +4172,7 @@
         </w:tc>
         <w:tc>
           <w:tcPr>
-            <w:tcW w:w="2843" w:type="dxa"/>
+            <w:tcW w:w="4837" w:type="dxa"/>
           </w:tcPr>
           <w:p>
             <w:pPr>
@@ -3831,6 +4212,15 @@
         </w:rPr>
         <w:t>USE CASES</w:t>
       </w:r>
+      <w:r>
+        <w:rPr>
+          <w:b/>
+          <w:bCs/>
+          <w:sz w:val="32"/>
+          <w:szCs w:val="32"/>
+        </w:rPr>
+        <w:t xml:space="preserve"> &lt;-</w:t>
+      </w:r>
     </w:p>
     <w:p>
       <w:pPr>
@@ -4067,6 +4457,7 @@
           <w:sz w:val="24"/>
           <w:szCs w:val="24"/>
         </w:rPr>
+        <w:lastRenderedPageBreak/>
         <w:t xml:space="preserve">UC1.5: Invio automatico </w:t>
       </w:r>
       <w:proofErr w:type="spellStart"/>
@@ -4172,7 +4563,6 @@
           <w:sz w:val="24"/>
           <w:szCs w:val="24"/>
         </w:rPr>
-        <w:lastRenderedPageBreak/>
         <w:t>SubCases</w:t>
       </w:r>
       <w:proofErr w:type="spellEnd"/>
@@ -4678,6 +5068,7 @@
         <w:rPr>
           <w:noProof/>
         </w:rPr>
+        <w:lastRenderedPageBreak/>
         <w:drawing>
           <wp:inline distT="0" distB="0" distL="0" distR="0" wp14:anchorId="2214268E" wp14:editId="70C3EFBE">
             <wp:extent cx="5276850" cy="3103050"/>
@@ -4742,7 +5133,6 @@
           <w:sz w:val="24"/>
           <w:szCs w:val="24"/>
         </w:rPr>
-        <w:lastRenderedPageBreak/>
         <w:t>DEPLOYMENT DIAGRAM</w:t>
       </w:r>
     </w:p>
@@ -4831,11 +5221,13 @@
         <w:spacing w:before="8"/>
         <w:rPr>
           <w:sz w:val="38"/>
+          <w:highlight w:val="yellow"/>
         </w:rPr>
       </w:pPr>
       <w:r>
         <w:rPr>
           <w:sz w:val="38"/>
+          <w:highlight w:val="yellow"/>
         </w:rPr>
         <w:t>Per bibliografia:</w:t>
       </w:r>
@@ -4847,6 +5239,7 @@
         <w:rPr>
           <w:sz w:val="24"/>
           <w:szCs w:val="24"/>
+          <w:highlight w:val="yellow"/>
         </w:rPr>
       </w:pPr>
       <w:hyperlink r:id="rId12" w:history="1">
@@ -4855,6 +5248,7 @@
             <w:rStyle w:val="Collegamentoipertestuale"/>
             <w:sz w:val="24"/>
             <w:szCs w:val="24"/>
+            <w:highlight w:val="yellow"/>
           </w:rPr>
           <w:t>https://docs.mongodb.com/realm/sdk/</w:t>
         </w:r>
@@ -4867,6 +5261,7 @@
         <w:rPr>
           <w:sz w:val="24"/>
           <w:szCs w:val="24"/>
+          <w:highlight w:val="yellow"/>
         </w:rPr>
       </w:pPr>
       <w:hyperlink r:id="rId13" w:history="1">
@@ -4875,6 +5270,7 @@
             <w:rStyle w:val="Collegamentoipertestuale"/>
             <w:sz w:val="24"/>
             <w:szCs w:val="24"/>
+            <w:highlight w:val="yellow"/>
           </w:rPr>
           <w:t>https://docs.mongodb.com/realm/sdk/android/</w:t>
         </w:r>
@@ -4887,6 +5283,7 @@
         <w:rPr>
           <w:sz w:val="24"/>
           <w:szCs w:val="24"/>
+          <w:highlight w:val="yellow"/>
         </w:rPr>
       </w:pPr>
       <w:hyperlink r:id="rId14" w:history="1">
@@ -4895,6 +5292,7 @@
             <w:rStyle w:val="Collegamentoipertestuale"/>
             <w:sz w:val="24"/>
             <w:szCs w:val="24"/>
+            <w:highlight w:val="yellow"/>
           </w:rPr>
           <w:t>https://docs.mongodb.com/drivers/node/current/</w:t>
         </w:r>
@@ -4907,6 +5305,7 @@
         <w:rPr>
           <w:sz w:val="24"/>
           <w:szCs w:val="24"/>
+          <w:highlight w:val="yellow"/>
         </w:rPr>
       </w:pPr>
       <w:hyperlink r:id="rId15" w:history="1">
@@ -4915,6 +5314,7 @@
             <w:rStyle w:val="Collegamentoipertestuale"/>
             <w:sz w:val="24"/>
             <w:szCs w:val="24"/>
+            <w:highlight w:val="yellow"/>
           </w:rPr>
           <w:t>https://www.twilio.com/docs/sms/send-messages</w:t>
         </w:r>
@@ -4935,6 +5335,7 @@
             <w:rStyle w:val="Collegamentoipertestuale"/>
             <w:sz w:val="24"/>
             <w:szCs w:val="24"/>
+            <w:highlight w:val="yellow"/>
           </w:rPr>
           <w:t>https://www.twilio.com/docs/sms/api</w:t>
         </w:r>
@@ -4943,7 +5344,7 @@
     <w:sectPr>
       <w:footerReference w:type="default" r:id="rId17"/>
       <w:pgSz w:w="11910" w:h="16840"/>
-      <w:pgMar w:top="1580" w:right="1520" w:bottom="1985" w:left="1520" w:header="0" w:footer="2618" w:gutter="0"/>
+      <w:pgMar w:top="1580" w:right="1520" w:bottom="1276" w:left="1520" w:header="0" w:footer="2618" w:gutter="0"/>
       <w:cols w:space="720"/>
       <w:titlePg/>
       <w:docGrid w:linePitch="299"/>
@@ -6310,8 +6711,9 @@
   <w:abstractNum w:abstractNumId="11" w15:restartNumberingAfterBreak="0">
     <w:nsid w:val="32F23A2F"/>
     <w:multiLevelType w:val="hybridMultilevel"/>
-    <w:tmpl w:val="F35E03D4"/>
+    <w:tmpl w:val="2D300886"/>
     <w:lvl w:ilvl="0" w:tplc="08090001">
+      <w:start w:val="1"/>
       <w:numFmt w:val="bullet"/>
       <w:lvlText w:val=""/>
       <w:lvlJc w:val="left"/>
@@ -6319,7 +6721,7 @@
         <w:ind w:left="720" w:hanging="360"/>
       </w:pPr>
       <w:rPr>
-        <w:rFonts w:ascii="Symbol" w:eastAsia="Times New Roman" w:hAnsi="Symbol" w:cs="Times New Roman" w:hint="default"/>
+        <w:rFonts w:ascii="Symbol" w:hAnsi="Symbol" w:hint="default"/>
       </w:rPr>
     </w:lvl>
     <w:lvl w:ilvl="1" w:tplc="08090003" w:tentative="1">

</xml_diff>

<commit_message>
Documentazione definitiva iterazione0 + update usage model
</commit_message>
<xml_diff>
--- a/iterazione0/iterazione0.docx
+++ b/iterazione0/iterazione0.docx
@@ -1120,7 +1120,21 @@
           <w:sz w:val="24"/>
           <w:szCs w:val="24"/>
         </w:rPr>
-        <w:t>Per parrucchieri ed estetisti l'agenda cartacea rappresenta ancora lo strumento più diffuso per gestire gli appuntament</w:t>
+        <w:t>Per</w:t>
+      </w:r>
+      <w:r>
+        <w:rPr>
+          <w:sz w:val="24"/>
+          <w:szCs w:val="24"/>
+        </w:rPr>
+        <w:t xml:space="preserve"> </w:t>
+      </w:r>
+      <w:r>
+        <w:rPr>
+          <w:sz w:val="24"/>
+          <w:szCs w:val="24"/>
+        </w:rPr>
+        <w:t>parrucchieri ed estetisti l'agenda cartacea rappresenta ancora lo strumento più diffuso per gestire gli appuntament</w:t>
       </w:r>
       <w:r>
         <w:rPr>
@@ -1668,7 +1682,21 @@
           <w:sz w:val="24"/>
           <w:szCs w:val="24"/>
         </w:rPr>
-        <w:t xml:space="preserve"> per gestori di </w:t>
+        <w:t xml:space="preserve"> per</w:t>
+      </w:r>
+      <w:r>
+        <w:rPr>
+          <w:sz w:val="24"/>
+          <w:szCs w:val="24"/>
+        </w:rPr>
+        <w:t xml:space="preserve"> titolari</w:t>
+      </w:r>
+      <w:r>
+        <w:rPr>
+          <w:sz w:val="24"/>
+          <w:szCs w:val="24"/>
+        </w:rPr>
+        <w:t xml:space="preserve"> di </w:t>
       </w:r>
       <w:r>
         <w:rPr>
@@ -1709,7 +1737,7 @@
           <w:sz w:val="24"/>
           <w:szCs w:val="24"/>
         </w:rPr>
-        <w:t>gestire gli appuntamenti con i/le clienti;</w:t>
+        <w:t>gestire gli appuntamenti con i clienti;</w:t>
       </w:r>
       <w:bookmarkEnd w:id="0"/>
     </w:p>
@@ -1801,7 +1829,7 @@
           <w:sz w:val="24"/>
           <w:szCs w:val="24"/>
         </w:rPr>
-        <w:t>chi è il/la cliente interessato;</w:t>
+        <w:t>chi è il cliente interessato;</w:t>
       </w:r>
     </w:p>
     <w:p>
@@ -1827,7 +1855,7 @@
           <w:sz w:val="24"/>
           <w:szCs w:val="24"/>
         </w:rPr>
-        <w:t>durante la specifica del/della cliente interessato/a dall’appuntamento, dovrà essere possibile inserire dati su nuovi/e clienti a sistema [punto 2.1];</w:t>
+        <w:t>durante la specifica del cliente interessato dall’appuntamento, dovrà essere possibile inserire dati su nuovi clienti a sistema [punto 2.1];</w:t>
       </w:r>
     </w:p>
     <w:p>
@@ -1966,7 +1994,7 @@
           <w:sz w:val="24"/>
           <w:szCs w:val="24"/>
         </w:rPr>
-        <w:t xml:space="preserve">dovrà inviare automaticamente via SMS ai/alle clienti un </w:t>
+        <w:t xml:space="preserve">dovrà inviare automaticamente via SMS ai clienti un </w:t>
       </w:r>
       <w:proofErr w:type="spellStart"/>
       <w:r>
@@ -2009,7 +2037,7 @@
           <w:sz w:val="24"/>
           <w:szCs w:val="24"/>
         </w:rPr>
-        <w:t>gestire le anagrafiche dei/delle clienti;</w:t>
+        <w:t>gestire le anagrafiche dei clienti;</w:t>
       </w:r>
       <w:bookmarkEnd w:id="3"/>
     </w:p>
@@ -2044,7 +2072,7 @@
           <w:sz w:val="24"/>
           <w:szCs w:val="24"/>
         </w:rPr>
-        <w:t>inserire/modificare/eliminare dati sui/sulle clienti;</w:t>
+        <w:t>inserire/modificare/eliminare dati sui clienti;</w:t>
       </w:r>
       <w:bookmarkEnd w:id="4"/>
     </w:p>
@@ -2071,7 +2099,6 @@
           <w:sz w:val="24"/>
           <w:szCs w:val="24"/>
         </w:rPr>
-        <w:lastRenderedPageBreak/>
         <w:t xml:space="preserve">dovrà essere possibile </w:t>
       </w:r>
       <w:bookmarkStart w:id="5" w:name="_Hlk95902179"/>
@@ -2080,7 +2107,7 @@
           <w:sz w:val="24"/>
           <w:szCs w:val="24"/>
         </w:rPr>
-        <w:t>consultare i dati registrati sui/sulle clienti;</w:t>
+        <w:t>consultare i dati registrati sui clienti;</w:t>
       </w:r>
       <w:bookmarkEnd w:id="5"/>
     </w:p>
@@ -2108,7 +2135,8 @@
           <w:sz w:val="24"/>
           <w:szCs w:val="24"/>
         </w:rPr>
-        <w:t>gestire i buoni sconto emessi in occasione dei compleanni dei/delle clienti;</w:t>
+        <w:lastRenderedPageBreak/>
+        <w:t>gestire i buoni sconto emessi in occasione dei compleanni dei clienti;</w:t>
       </w:r>
       <w:bookmarkEnd w:id="6"/>
     </w:p>
@@ -2150,7 +2178,7 @@
           <w:sz w:val="24"/>
           <w:szCs w:val="24"/>
         </w:rPr>
-        <w:t>occuparsi di generare automaticamente buoni sconto in occasione dei compleanni dei/delle clienti</w:t>
+        <w:t>occuparsi di generare automaticamente buoni sconto in occasione dei compleanni dei clienti</w:t>
       </w:r>
       <w:r>
         <w:rPr>
@@ -2346,14 +2374,14 @@
           <w:sz w:val="24"/>
           <w:szCs w:val="24"/>
         </w:rPr>
-        <w:t xml:space="preserve">cloud </w:t>
-      </w:r>
-      <w:r>
-        <w:rPr>
-          <w:sz w:val="24"/>
-          <w:szCs w:val="24"/>
-        </w:rPr>
-        <w:t>periodiche.</w:t>
+        <w:t>cloud</w:t>
+      </w:r>
+      <w:r>
+        <w:rPr>
+          <w:sz w:val="24"/>
+          <w:szCs w:val="24"/>
+        </w:rPr>
+        <w:t>.</w:t>
       </w:r>
     </w:p>
     <w:p>
@@ -2472,15 +2500,7 @@
           <w:szCs w:val="24"/>
           <w:shd w:val="clear" w:color="auto" w:fill="FFFFFF"/>
         </w:rPr>
-        <w:t>acquisita</w:t>
-      </w:r>
-      <w:r>
-        <w:rPr>
-          <w:sz w:val="24"/>
-          <w:szCs w:val="24"/>
-          <w:shd w:val="clear" w:color="auto" w:fill="FFFFFF"/>
-        </w:rPr>
-        <w:t xml:space="preserve"> </w:t>
+        <w:t xml:space="preserve">acquisita </w:t>
       </w:r>
       <w:r>
         <w:rPr>
@@ -2835,21 +2855,7 @@
           <w:sz w:val="24"/>
           <w:szCs w:val="24"/>
         </w:rPr>
-        <w:t>Connettor</w:t>
-      </w:r>
-      <w:r>
-        <w:rPr>
-          <w:sz w:val="24"/>
-          <w:szCs w:val="24"/>
-        </w:rPr>
-        <w:t>e</w:t>
-      </w:r>
-      <w:r>
-        <w:rPr>
-          <w:sz w:val="24"/>
-          <w:szCs w:val="24"/>
-        </w:rPr>
-        <w:t xml:space="preserve"> tra app Android e database cloud</w:t>
+        <w:t>Connettore tra app Android e database cloud</w:t>
       </w:r>
       <w:r>
         <w:rPr>
@@ -3253,80 +3259,94 @@
           <w:sz w:val="24"/>
           <w:szCs w:val="24"/>
         </w:rPr>
+        <w:t xml:space="preserve">Connettori tra </w:t>
+      </w:r>
+      <w:r>
+        <w:rPr>
+          <w:sz w:val="24"/>
+          <w:szCs w:val="24"/>
+        </w:rPr>
+        <w:t xml:space="preserve">ambiente di esecuzione </w:t>
+      </w:r>
+      <w:r>
+        <w:rPr>
+          <w:sz w:val="24"/>
+          <w:szCs w:val="24"/>
+        </w:rPr>
+        <w:t>cloud e database cloud</w:t>
+      </w:r>
+      <w:r>
+        <w:rPr>
+          <w:sz w:val="24"/>
+          <w:szCs w:val="24"/>
+        </w:rPr>
+        <w:t>:</w:t>
+      </w:r>
+      <w:r>
+        <w:rPr>
+          <w:sz w:val="24"/>
+          <w:szCs w:val="24"/>
+        </w:rPr>
+        <w:br/>
+      </w:r>
+      <w:r>
+        <w:rPr>
+          <w:sz w:val="24"/>
+          <w:szCs w:val="24"/>
+        </w:rPr>
+        <w:t xml:space="preserve">Il driver </w:t>
+      </w:r>
+      <w:proofErr w:type="spellStart"/>
+      <w:r>
+        <w:rPr>
+          <w:sz w:val="24"/>
+          <w:szCs w:val="24"/>
+        </w:rPr>
+        <w:t>MongoDB</w:t>
+      </w:r>
+      <w:proofErr w:type="spellEnd"/>
+      <w:r>
+        <w:rPr>
+          <w:sz w:val="24"/>
+          <w:szCs w:val="24"/>
+        </w:rPr>
+        <w:t xml:space="preserve"> nativo per Node.</w:t>
+      </w:r>
+      <w:r>
+        <w:rPr>
+          <w:sz w:val="24"/>
+          <w:szCs w:val="24"/>
+        </w:rPr>
+        <w:t>js</w:t>
+      </w:r>
+      <w:r>
+        <w:rPr>
+          <w:sz w:val="24"/>
+          <w:szCs w:val="24"/>
+        </w:rPr>
+        <w:t>, su cui è ricaduta la scelta,</w:t>
+      </w:r>
+      <w:r>
+        <w:rPr>
+          <w:sz w:val="24"/>
+          <w:szCs w:val="24"/>
+        </w:rPr>
+        <w:t xml:space="preserve"> è una dipendenza</w:t>
+      </w:r>
+      <w:r>
+        <w:rPr>
+          <w:sz w:val="24"/>
+          <w:szCs w:val="24"/>
+        </w:rPr>
+        <w:t xml:space="preserve"> </w:t>
+      </w:r>
+      <w:r>
+        <w:rPr>
+          <w:sz w:val="24"/>
+          <w:szCs w:val="24"/>
+        </w:rPr>
         <w:lastRenderedPageBreak/>
-        <w:t xml:space="preserve">Connettori tra </w:t>
-      </w:r>
-      <w:r>
-        <w:rPr>
-          <w:sz w:val="24"/>
-          <w:szCs w:val="24"/>
-        </w:rPr>
-        <w:t xml:space="preserve">ambiente di esecuzione </w:t>
-      </w:r>
-      <w:r>
-        <w:rPr>
-          <w:sz w:val="24"/>
-          <w:szCs w:val="24"/>
-        </w:rPr>
-        <w:t>cloud e database cloud</w:t>
-      </w:r>
-      <w:r>
-        <w:rPr>
-          <w:sz w:val="24"/>
-          <w:szCs w:val="24"/>
-        </w:rPr>
-        <w:t>:</w:t>
-      </w:r>
-      <w:r>
-        <w:rPr>
-          <w:sz w:val="24"/>
-          <w:szCs w:val="24"/>
-        </w:rPr>
-        <w:br/>
-      </w:r>
-      <w:r>
-        <w:rPr>
-          <w:sz w:val="24"/>
-          <w:szCs w:val="24"/>
-        </w:rPr>
-        <w:t xml:space="preserve">Il driver </w:t>
-      </w:r>
-      <w:proofErr w:type="spellStart"/>
-      <w:r>
-        <w:rPr>
-          <w:sz w:val="24"/>
-          <w:szCs w:val="24"/>
-        </w:rPr>
-        <w:t>MongoDB</w:t>
-      </w:r>
-      <w:proofErr w:type="spellEnd"/>
-      <w:r>
-        <w:rPr>
-          <w:sz w:val="24"/>
-          <w:szCs w:val="24"/>
-        </w:rPr>
-        <w:t xml:space="preserve"> nativo per Node.</w:t>
-      </w:r>
-      <w:r>
-        <w:rPr>
-          <w:sz w:val="24"/>
-          <w:szCs w:val="24"/>
-        </w:rPr>
-        <w:t>js</w:t>
-      </w:r>
-      <w:r>
-        <w:rPr>
-          <w:sz w:val="24"/>
-          <w:szCs w:val="24"/>
-        </w:rPr>
-        <w:t>, su cui è ricaduta la scelta,</w:t>
-      </w:r>
-      <w:r>
-        <w:rPr>
-          <w:sz w:val="24"/>
-          <w:szCs w:val="24"/>
-        </w:rPr>
-        <w:t xml:space="preserve"> è una dipendenza che consente all</w:t>
+        <w:t>che consente all</w:t>
       </w:r>
       <w:r>
         <w:rPr>
@@ -3667,7 +3687,7 @@
                 <w:sz w:val="24"/>
                 <w:szCs w:val="24"/>
               </w:rPr>
-              <w:t>Design</w:t>
+              <w:t>Progettazione</w:t>
             </w:r>
           </w:p>
         </w:tc>
@@ -4210,34 +4230,23 @@
           <w:sz w:val="32"/>
           <w:szCs w:val="32"/>
         </w:rPr>
-        <w:t>USE CASES</w:t>
-      </w:r>
-      <w:r>
-        <w:rPr>
-          <w:b/>
-          <w:bCs/>
-          <w:sz w:val="32"/>
-          <w:szCs w:val="32"/>
-        </w:rPr>
-        <w:t xml:space="preserve"> &lt;-</w:t>
+        <w:t>CASI D’USO</w:t>
       </w:r>
     </w:p>
     <w:p>
       <w:pPr>
         <w:spacing w:line="360" w:lineRule="auto"/>
         <w:rPr>
-          <w:b/>
-          <w:bCs/>
-          <w:sz w:val="24"/>
-          <w:szCs w:val="24"/>
-        </w:rPr>
-      </w:pPr>
-      <w:r>
-        <w:rPr>
-          <w:b/>
-          <w:bCs/>
-          <w:sz w:val="24"/>
-          <w:szCs w:val="24"/>
+          <w:sz w:val="24"/>
+          <w:szCs w:val="24"/>
+          <w:u w:val="single"/>
+        </w:rPr>
+      </w:pPr>
+      <w:r>
+        <w:rPr>
+          <w:sz w:val="24"/>
+          <w:szCs w:val="24"/>
+          <w:u w:val="single"/>
         </w:rPr>
         <w:t>UC1: Gestione appuntamenti</w:t>
       </w:r>
@@ -4264,7 +4273,28 @@
           <w:sz w:val="24"/>
           <w:szCs w:val="24"/>
         </w:rPr>
-        <w:t xml:space="preserve">: il parrucchiere deve poter essere in grado di gestire gli appuntamenti fissati con i clienti: questo comprende avere la possibilità di inserire, modificare o eliminare appuntamenti e di poterli visionare su un calendario. Il sistema deve inviare un </w:t>
+        <w:t>: il</w:t>
+      </w:r>
+      <w:r>
+        <w:rPr>
+          <w:sz w:val="24"/>
+          <w:szCs w:val="24"/>
+        </w:rPr>
+        <w:t xml:space="preserve"> </w:t>
+      </w:r>
+      <w:r>
+        <w:rPr>
+          <w:sz w:val="24"/>
+          <w:szCs w:val="24"/>
+        </w:rPr>
+        <w:t>titolare</w:t>
+      </w:r>
+      <w:r>
+        <w:rPr>
+          <w:sz w:val="24"/>
+          <w:szCs w:val="24"/>
+        </w:rPr>
+        <w:t xml:space="preserve"> deve poter essere in grado di gestire gli appuntamenti fissati con i clienti: questo comprende avere la possibilità di inserire, modificare o eliminare appuntamenti e di poterli visionare su un calendario. Il sistema deve inviare un </w:t>
       </w:r>
       <w:proofErr w:type="spellStart"/>
       <w:r>
@@ -4305,7 +4335,21 @@
           <w:sz w:val="24"/>
           <w:szCs w:val="24"/>
         </w:rPr>
-        <w:t>: parrucchiere, trigger temporale.</w:t>
+        <w:t xml:space="preserve">: </w:t>
+      </w:r>
+      <w:r>
+        <w:rPr>
+          <w:sz w:val="24"/>
+          <w:szCs w:val="24"/>
+        </w:rPr>
+        <w:t>titolare</w:t>
+      </w:r>
+      <w:r>
+        <w:rPr>
+          <w:sz w:val="24"/>
+          <w:szCs w:val="24"/>
+        </w:rPr>
+        <w:t>, trigger temporale.</w:t>
       </w:r>
     </w:p>
     <w:p>
@@ -4457,7 +4501,6 @@
           <w:sz w:val="24"/>
           <w:szCs w:val="24"/>
         </w:rPr>
-        <w:lastRenderedPageBreak/>
         <w:t xml:space="preserve">UC1.5: Invio automatico </w:t>
       </w:r>
       <w:proofErr w:type="spellStart"/>
@@ -4487,13 +4530,23 @@
           <w:szCs w:val="24"/>
         </w:rPr>
       </w:pPr>
-      <w:r>
-        <w:rPr>
-          <w:b/>
-          <w:bCs/>
-          <w:sz w:val="24"/>
-          <w:szCs w:val="24"/>
-        </w:rPr>
+    </w:p>
+    <w:p>
+      <w:pPr>
+        <w:spacing w:line="360" w:lineRule="auto"/>
+        <w:rPr>
+          <w:sz w:val="24"/>
+          <w:szCs w:val="24"/>
+          <w:u w:val="single"/>
+        </w:rPr>
+      </w:pPr>
+      <w:r>
+        <w:rPr>
+          <w:sz w:val="24"/>
+          <w:szCs w:val="24"/>
+          <w:u w:val="single"/>
+        </w:rPr>
+        <w:lastRenderedPageBreak/>
         <w:t>UC2: Gestione clienti</w:t>
       </w:r>
     </w:p>
@@ -4519,7 +4572,21 @@
           <w:sz w:val="24"/>
           <w:szCs w:val="24"/>
         </w:rPr>
-        <w:t>: il parrucchiere deve avere a disposizione un archivio contenente dati sui propri clienti: questo comprende avere la possibilità di inserire, modificare o eliminare dati anagrafici e di poterli visionare.</w:t>
+        <w:t xml:space="preserve">: il </w:t>
+      </w:r>
+      <w:r>
+        <w:rPr>
+          <w:sz w:val="24"/>
+          <w:szCs w:val="24"/>
+        </w:rPr>
+        <w:t>titolare</w:t>
+      </w:r>
+      <w:r>
+        <w:rPr>
+          <w:sz w:val="24"/>
+          <w:szCs w:val="24"/>
+        </w:rPr>
+        <w:t xml:space="preserve"> deve avere a disposizione un archivio contenente dati sui propri clienti: questo comprende avere la possibilità di inserire, modificare o eliminare dati anagrafici e di poterli visionare.</w:t>
       </w:r>
     </w:p>
     <w:p>
@@ -4544,7 +4611,21 @@
           <w:sz w:val="24"/>
           <w:szCs w:val="24"/>
         </w:rPr>
-        <w:t>: parrucchiere.</w:t>
+        <w:t xml:space="preserve">: </w:t>
+      </w:r>
+      <w:r>
+        <w:rPr>
+          <w:sz w:val="24"/>
+          <w:szCs w:val="24"/>
+        </w:rPr>
+        <w:t>titolare</w:t>
+      </w:r>
+      <w:r>
+        <w:rPr>
+          <w:sz w:val="24"/>
+          <w:szCs w:val="24"/>
+        </w:rPr>
+        <w:t>.</w:t>
       </w:r>
     </w:p>
     <w:p>
@@ -4678,18 +4759,16 @@
       <w:pPr>
         <w:spacing w:line="360" w:lineRule="auto"/>
         <w:rPr>
-          <w:b/>
-          <w:bCs/>
-          <w:sz w:val="24"/>
-          <w:szCs w:val="24"/>
-        </w:rPr>
-      </w:pPr>
-      <w:r>
-        <w:rPr>
-          <w:b/>
-          <w:bCs/>
-          <w:sz w:val="24"/>
-          <w:szCs w:val="24"/>
+          <w:sz w:val="24"/>
+          <w:szCs w:val="24"/>
+          <w:u w:val="single"/>
+        </w:rPr>
+      </w:pPr>
+      <w:r>
+        <w:rPr>
+          <w:sz w:val="24"/>
+          <w:szCs w:val="24"/>
+          <w:u w:val="single"/>
         </w:rPr>
         <w:t>UC3: Gestione buoni sconto compleanno</w:t>
       </w:r>
@@ -4716,7 +4795,7 @@
           <w:sz w:val="24"/>
           <w:szCs w:val="24"/>
         </w:rPr>
-        <w:t>: il sistema deve generare e inviare buoni sconto in occasione dei compleanni dei clienti. Il parrucchiere deve avere a disposizione un resoconto dei buoni in circolazione.</w:t>
+        <w:t>: il sistema deve generare e inviare buoni sconto in occasione dei compleanni dei clienti.</w:t>
       </w:r>
     </w:p>
     <w:p>
@@ -4741,7 +4820,7 @@
           <w:sz w:val="24"/>
           <w:szCs w:val="24"/>
         </w:rPr>
-        <w:t>: parrucchiere, trigger temporale.</w:t>
+        <w:t>: trigger temporale.</w:t>
       </w:r>
     </w:p>
     <w:p>
@@ -4825,20 +4904,39 @@
       <w:pPr>
         <w:spacing w:line="360" w:lineRule="auto"/>
         <w:rPr>
-          <w:b/>
-          <w:bCs/>
-          <w:sz w:val="24"/>
-          <w:szCs w:val="24"/>
-        </w:rPr>
-      </w:pPr>
-      <w:r>
-        <w:rPr>
-          <w:b/>
-          <w:bCs/>
-          <w:sz w:val="24"/>
-          <w:szCs w:val="24"/>
-        </w:rPr>
-        <w:t>CODA DELLE PRIORITÀ</w:t>
+          <w:sz w:val="24"/>
+          <w:szCs w:val="24"/>
+        </w:rPr>
+      </w:pPr>
+    </w:p>
+    <w:p>
+      <w:pPr>
+        <w:spacing w:line="360" w:lineRule="auto"/>
+        <w:rPr>
+          <w:sz w:val="24"/>
+          <w:szCs w:val="24"/>
+        </w:rPr>
+      </w:pPr>
+      <w:r>
+        <w:rPr>
+          <w:sz w:val="24"/>
+          <w:szCs w:val="24"/>
+        </w:rPr>
+        <w:t xml:space="preserve">Una volta individuati i casi d’uso, questi sono stati ordinati per priorità </w:t>
+      </w:r>
+      <w:r>
+        <w:rPr>
+          <w:sz w:val="24"/>
+          <w:szCs w:val="24"/>
+        </w:rPr>
+        <w:t xml:space="preserve">di implementazione </w:t>
+      </w:r>
+      <w:r>
+        <w:rPr>
+          <w:sz w:val="24"/>
+          <w:szCs w:val="24"/>
+        </w:rPr>
+        <w:t>come segue:</w:t>
       </w:r>
     </w:p>
     <w:tbl>
@@ -4860,16 +4958,16 @@
             <w:pPr>
               <w:spacing w:line="360" w:lineRule="auto"/>
               <w:rPr>
-                <w:b/>
-                <w:bCs/>
+                <w:i/>
+                <w:iCs/>
                 <w:sz w:val="24"/>
                 <w:szCs w:val="24"/>
               </w:rPr>
             </w:pPr>
             <w:r>
               <w:rPr>
-                <w:b/>
-                <w:bCs/>
+                <w:i/>
+                <w:iCs/>
                 <w:sz w:val="24"/>
                 <w:szCs w:val="24"/>
               </w:rPr>
@@ -4885,16 +4983,16 @@
             <w:pPr>
               <w:spacing w:line="360" w:lineRule="auto"/>
               <w:rPr>
-                <w:b/>
-                <w:bCs/>
+                <w:i/>
+                <w:iCs/>
                 <w:sz w:val="24"/>
                 <w:szCs w:val="24"/>
               </w:rPr>
             </w:pPr>
             <w:r>
               <w:rPr>
-                <w:b/>
-                <w:bCs/>
+                <w:i/>
+                <w:iCs/>
                 <w:sz w:val="24"/>
                 <w:szCs w:val="24"/>
               </w:rPr>
@@ -5040,20 +5138,52 @@
       <w:pPr>
         <w:spacing w:before="240" w:line="360" w:lineRule="auto"/>
         <w:rPr>
-          <w:b/>
-          <w:bCs/>
-          <w:sz w:val="24"/>
-          <w:szCs w:val="24"/>
-        </w:rPr>
-      </w:pPr>
-      <w:r>
-        <w:rPr>
-          <w:b/>
-          <w:bCs/>
-          <w:sz w:val="24"/>
-          <w:szCs w:val="24"/>
-        </w:rPr>
-        <w:t>USE CASE DIAGRAM</w:t>
+          <w:sz w:val="24"/>
+          <w:szCs w:val="24"/>
+        </w:rPr>
+      </w:pPr>
+    </w:p>
+    <w:p>
+      <w:pPr>
+        <w:spacing w:before="240" w:line="360" w:lineRule="auto"/>
+        <w:rPr>
+          <w:sz w:val="24"/>
+          <w:szCs w:val="24"/>
+        </w:rPr>
+      </w:pPr>
+    </w:p>
+    <w:p>
+      <w:pPr>
+        <w:spacing w:before="240" w:line="360" w:lineRule="auto"/>
+        <w:rPr>
+          <w:sz w:val="24"/>
+          <w:szCs w:val="24"/>
+        </w:rPr>
+      </w:pPr>
+    </w:p>
+    <w:p>
+      <w:pPr>
+        <w:spacing w:before="240" w:line="360" w:lineRule="auto"/>
+        <w:rPr>
+          <w:sz w:val="24"/>
+          <w:szCs w:val="24"/>
+        </w:rPr>
+      </w:pPr>
+    </w:p>
+    <w:p>
+      <w:pPr>
+        <w:spacing w:before="240" w:line="360" w:lineRule="auto"/>
+        <w:rPr>
+          <w:sz w:val="24"/>
+          <w:szCs w:val="24"/>
+        </w:rPr>
+      </w:pPr>
+      <w:r>
+        <w:rPr>
+          <w:sz w:val="24"/>
+          <w:szCs w:val="24"/>
+        </w:rPr>
+        <w:t>I casi d’uso individuati sono inoltre stati mappati su un diagramma UML dei casi d’uso:</w:t>
       </w:r>
     </w:p>
     <w:p>
@@ -5067,13 +5197,13 @@
       <w:r>
         <w:rPr>
           <w:noProof/>
-        </w:rPr>
-        <w:lastRenderedPageBreak/>
+          <w:sz w:val="38"/>
+        </w:rPr>
         <w:drawing>
-          <wp:inline distT="0" distB="0" distL="0" distR="0" wp14:anchorId="2214268E" wp14:editId="70C3EFBE">
-            <wp:extent cx="5276850" cy="3103050"/>
-            <wp:effectExtent l="0" t="0" r="0" b="2540"/>
-            <wp:docPr id="3" name="Immagine 3"/>
+          <wp:inline distT="0" distB="0" distL="0" distR="0" wp14:anchorId="76A5547B" wp14:editId="367A2960">
+            <wp:extent cx="5632450" cy="3470275"/>
+            <wp:effectExtent l="0" t="0" r="6350" b="0"/>
+            <wp:docPr id="2" name="Immagine 2"/>
             <wp:cNvGraphicFramePr>
               <a:graphicFrameLocks xmlns:a="http://schemas.openxmlformats.org/drawingml/2006/main" noChangeAspect="1"/>
             </wp:cNvGraphicFramePr>
@@ -5081,10 +5211,8 @@
               <a:graphicData uri="http://schemas.openxmlformats.org/drawingml/2006/picture">
                 <pic:pic xmlns:pic="http://schemas.openxmlformats.org/drawingml/2006/picture">
                   <pic:nvPicPr>
-                    <pic:cNvPr id="0" name="Picture 6"/>
-                    <pic:cNvPicPr>
-                      <a:picLocks noChangeAspect="1" noChangeArrowheads="1"/>
-                    </pic:cNvPicPr>
+                    <pic:cNvPr id="2" name="Immagine 2"/>
+                    <pic:cNvPicPr/>
                   </pic:nvPicPr>
                   <pic:blipFill>
                     <a:blip r:embed="rId10">
@@ -5094,23 +5222,18 @@
                         </a:ext>
                       </a:extLst>
                     </a:blip>
-                    <a:srcRect/>
                     <a:stretch>
                       <a:fillRect/>
                     </a:stretch>
                   </pic:blipFill>
-                  <pic:spPr bwMode="auto">
+                  <pic:spPr>
                     <a:xfrm>
                       <a:off x="0" y="0"/>
-                      <a:ext cx="5284182" cy="3107362"/>
+                      <a:ext cx="5632450" cy="3470275"/>
                     </a:xfrm>
                     <a:prstGeom prst="rect">
                       <a:avLst/>
                     </a:prstGeom>
-                    <a:noFill/>
-                    <a:ln>
-                      <a:noFill/>
-                    </a:ln>
                   </pic:spPr>
                 </pic:pic>
               </a:graphicData>
@@ -5123,17 +5246,59 @@
       <w:pPr>
         <w:spacing w:before="240" w:line="360" w:lineRule="auto"/>
         <w:rPr>
-          <w:noProof/>
-        </w:rPr>
-      </w:pPr>
-      <w:r>
-        <w:rPr>
           <w:b/>
           <w:bCs/>
-          <w:sz w:val="24"/>
-          <w:szCs w:val="24"/>
-        </w:rPr>
-        <w:t>DEPLOYMENT DIAGRAM</w:t>
+          <w:sz w:val="28"/>
+          <w:szCs w:val="28"/>
+        </w:rPr>
+      </w:pPr>
+      <w:r>
+        <w:rPr>
+          <w:b/>
+          <w:bCs/>
+          <w:sz w:val="28"/>
+          <w:szCs w:val="28"/>
+        </w:rPr>
+        <w:t>ARCHITETTURA DEL SISTEMA</w:t>
+      </w:r>
+    </w:p>
+    <w:p>
+      <w:pPr>
+        <w:spacing w:before="240" w:line="360" w:lineRule="auto"/>
+        <w:rPr>
+          <w:sz w:val="24"/>
+          <w:szCs w:val="24"/>
+        </w:rPr>
+      </w:pPr>
+      <w:r>
+        <w:rPr>
+          <w:sz w:val="24"/>
+          <w:szCs w:val="24"/>
+        </w:rPr>
+        <w:t>Sulla base di quanto nei paragrafi precedenti, è stata elaborata una prima bozza di possibile architettura del sistema</w:t>
+      </w:r>
+      <w:r>
+        <w:rPr>
+          <w:sz w:val="24"/>
+          <w:szCs w:val="24"/>
+        </w:rPr>
+        <w:t xml:space="preserve"> ed è stata mappata su un diagramma UML, più precisamente un deployment </w:t>
+      </w:r>
+      <w:proofErr w:type="spellStart"/>
+      <w:r>
+        <w:rPr>
+          <w:sz w:val="24"/>
+          <w:szCs w:val="24"/>
+        </w:rPr>
+        <w:t>diagram</w:t>
+      </w:r>
+      <w:proofErr w:type="spellEnd"/>
+      <w:r>
+        <w:rPr>
+          <w:sz w:val="24"/>
+          <w:szCs w:val="24"/>
+        </w:rPr>
+        <w:t>.</w:t>
       </w:r>
     </w:p>
     <w:p>
@@ -5148,9 +5313,9 @@
           <w:noProof/>
         </w:rPr>
         <w:drawing>
-          <wp:inline distT="0" distB="0" distL="0" distR="0" wp14:anchorId="06B866BB" wp14:editId="00E3361D">
-            <wp:extent cx="4933950" cy="2353320"/>
-            <wp:effectExtent l="0" t="0" r="0" b="8890"/>
+          <wp:inline distT="0" distB="0" distL="0" distR="0" wp14:anchorId="06B866BB" wp14:editId="63AC665E">
+            <wp:extent cx="5611578" cy="2676525"/>
+            <wp:effectExtent l="0" t="0" r="8255" b="0"/>
             <wp:docPr id="5" name="Immagine 5"/>
             <wp:cNvGraphicFramePr>
               <a:graphicFrameLocks xmlns:a="http://schemas.openxmlformats.org/drawingml/2006/main" noChangeAspect="1"/>
@@ -5180,7 +5345,7 @@
                   <pic:spPr bwMode="auto">
                     <a:xfrm>
                       <a:off x="0" y="0"/>
-                      <a:ext cx="4939107" cy="2355780"/>
+                      <a:ext cx="5622551" cy="2681759"/>
                     </a:xfrm>
                     <a:prstGeom prst="rect">
                       <a:avLst/>
@@ -5212,6 +5377,36 @@
         <w:spacing w:before="8"/>
         <w:rPr>
           <w:sz w:val="38"/>
+        </w:rPr>
+      </w:pPr>
+    </w:p>
+    <w:p>
+      <w:pPr>
+        <w:pStyle w:val="Corpotesto"/>
+        <w:spacing w:before="8"/>
+        <w:rPr>
+          <w:sz w:val="38"/>
+          <w:highlight w:val="yellow"/>
+        </w:rPr>
+      </w:pPr>
+    </w:p>
+    <w:p>
+      <w:pPr>
+        <w:pStyle w:val="Corpotesto"/>
+        <w:spacing w:before="8"/>
+        <w:rPr>
+          <w:sz w:val="38"/>
+          <w:highlight w:val="yellow"/>
+        </w:rPr>
+      </w:pPr>
+    </w:p>
+    <w:p>
+      <w:pPr>
+        <w:pStyle w:val="Corpotesto"/>
+        <w:spacing w:before="8"/>
+        <w:rPr>
+          <w:sz w:val="38"/>
+          <w:highlight w:val="yellow"/>
         </w:rPr>
       </w:pPr>
     </w:p>

</xml_diff>

<commit_message>
modifica deployment e doc it0
</commit_message>
<xml_diff>
--- a/iterazione0/iterazione0.docx
+++ b/iterazione0/iterazione0.docx
@@ -5259,23 +5259,53 @@
           <w:sz w:val="28"/>
           <w:szCs w:val="28"/>
         </w:rPr>
-        <w:t>ARCHITETTURA DEL SISTEMA</w:t>
-      </w:r>
-    </w:p>
-    <w:p>
-      <w:pPr>
-        <w:spacing w:before="240" w:line="360" w:lineRule="auto"/>
-        <w:rPr>
-          <w:sz w:val="24"/>
-          <w:szCs w:val="24"/>
-        </w:rPr>
-      </w:pPr>
-      <w:r>
-        <w:rPr>
-          <w:sz w:val="24"/>
-          <w:szCs w:val="24"/>
-        </w:rPr>
-        <w:t>Sulla base di quanto nei paragrafi precedenti, è stata elaborata una prima bozza di possibile architettura del sistema</w:t>
+        <w:t xml:space="preserve">ARCHITETTURA </w:t>
+      </w:r>
+      <w:r>
+        <w:rPr>
+          <w:b/>
+          <w:bCs/>
+          <w:sz w:val="28"/>
+          <w:szCs w:val="28"/>
+        </w:rPr>
+        <w:t>HARDWARE</w:t>
+      </w:r>
+      <w:r>
+        <w:rPr>
+          <w:b/>
+          <w:bCs/>
+          <w:sz w:val="28"/>
+          <w:szCs w:val="28"/>
+        </w:rPr>
+        <w:br/>
+      </w:r>
+      <w:r>
+        <w:rPr>
+          <w:sz w:val="24"/>
+          <w:szCs w:val="24"/>
+        </w:rPr>
+        <w:t xml:space="preserve">Sulla base di quanto </w:t>
+      </w:r>
+      <w:r>
+        <w:rPr>
+          <w:sz w:val="24"/>
+          <w:szCs w:val="24"/>
+        </w:rPr>
+        <w:t xml:space="preserve">discusso </w:t>
+      </w:r>
+      <w:r>
+        <w:rPr>
+          <w:sz w:val="24"/>
+          <w:szCs w:val="24"/>
+        </w:rPr>
+        <w:t>in precedenza</w:t>
+      </w:r>
+      <w:r>
+        <w:rPr>
+          <w:sz w:val="24"/>
+          <w:szCs w:val="24"/>
+        </w:rPr>
+        <w:t>, è stata elaborata una prima bozza di possibile architettura del sistema</w:t>
       </w:r>
       <w:r>
         <w:rPr>
@@ -5300,6 +5330,14 @@
         </w:rPr>
         <w:t>.</w:t>
       </w:r>
+      <w:r>
+        <w:rPr>
+          <w:sz w:val="24"/>
+          <w:szCs w:val="24"/>
+        </w:rPr>
+        <w:br/>
+        <w:t>La nuvola presente nel diagramma, ovviamente, rappresenta il cloud e le connessioni tra i vari dispositivi hardware esplicitano il tipo di tecnologia utilizzata per implementarle.</w:t>
+      </w:r>
     </w:p>
     <w:p>
       <w:pPr>
@@ -5313,9 +5351,9 @@
           <w:noProof/>
         </w:rPr>
         <w:drawing>
-          <wp:inline distT="0" distB="0" distL="0" distR="0" wp14:anchorId="06B866BB" wp14:editId="63AC665E">
-            <wp:extent cx="5611578" cy="2676525"/>
-            <wp:effectExtent l="0" t="0" r="8255" b="0"/>
+          <wp:inline distT="0" distB="0" distL="0" distR="0" wp14:anchorId="06B866BB" wp14:editId="43CD185E">
+            <wp:extent cx="5615721" cy="2681759"/>
+            <wp:effectExtent l="0" t="0" r="4445" b="4445"/>
             <wp:docPr id="5" name="Immagine 5"/>
             <wp:cNvGraphicFramePr>
               <a:graphicFrameLocks xmlns:a="http://schemas.openxmlformats.org/drawingml/2006/main" noChangeAspect="1"/>
@@ -5324,20 +5362,19 @@
               <a:graphicData uri="http://schemas.openxmlformats.org/drawingml/2006/picture">
                 <pic:pic xmlns:pic="http://schemas.openxmlformats.org/drawingml/2006/picture">
                   <pic:nvPicPr>
-                    <pic:cNvPr id="0" name="Picture 10"/>
+                    <pic:cNvPr id="5" name="Immagine 5"/>
                     <pic:cNvPicPr>
                       <a:picLocks noChangeAspect="1" noChangeArrowheads="1"/>
                     </pic:cNvPicPr>
                   </pic:nvPicPr>
                   <pic:blipFill>
-                    <a:blip r:embed="rId11" cstate="print">
+                    <a:blip r:embed="rId11">
                       <a:extLst>
                         <a:ext uri="{28A0092B-C50C-407E-A947-70E740481C1C}">
                           <a14:useLocalDpi xmlns:a14="http://schemas.microsoft.com/office/drawing/2010/main" val="0"/>
                         </a:ext>
                       </a:extLst>
                     </a:blip>
-                    <a:srcRect/>
                     <a:stretch>
                       <a:fillRect/>
                     </a:stretch>
@@ -5345,7 +5382,7 @@
                   <pic:spPr bwMode="auto">
                     <a:xfrm>
                       <a:off x="0" y="0"/>
-                      <a:ext cx="5622551" cy="2681759"/>
+                      <a:ext cx="5615721" cy="2681759"/>
                     </a:xfrm>
                     <a:prstGeom prst="rect">
                       <a:avLst/>
@@ -5361,69 +5398,12 @@
           </wp:inline>
         </w:drawing>
       </w:r>
-    </w:p>
-    <w:p>
-      <w:pPr>
-        <w:pStyle w:val="Corpotesto"/>
-        <w:spacing w:before="8"/>
-        <w:rPr>
-          <w:sz w:val="38"/>
-        </w:rPr>
-      </w:pPr>
-    </w:p>
-    <w:p>
-      <w:pPr>
-        <w:pStyle w:val="Corpotesto"/>
-        <w:spacing w:before="8"/>
-        <w:rPr>
-          <w:sz w:val="38"/>
-        </w:rPr>
-      </w:pPr>
-    </w:p>
-    <w:p>
-      <w:pPr>
-        <w:pStyle w:val="Corpotesto"/>
-        <w:spacing w:before="8"/>
+      <w:r>
         <w:rPr>
           <w:sz w:val="38"/>
           <w:highlight w:val="yellow"/>
         </w:rPr>
-      </w:pPr>
-    </w:p>
-    <w:p>
-      <w:pPr>
-        <w:pStyle w:val="Corpotesto"/>
-        <w:spacing w:before="8"/>
-        <w:rPr>
-          <w:sz w:val="38"/>
-          <w:highlight w:val="yellow"/>
-        </w:rPr>
-      </w:pPr>
-    </w:p>
-    <w:p>
-      <w:pPr>
-        <w:pStyle w:val="Corpotesto"/>
-        <w:spacing w:before="8"/>
-        <w:rPr>
-          <w:sz w:val="38"/>
-          <w:highlight w:val="yellow"/>
-        </w:rPr>
-      </w:pPr>
-    </w:p>
-    <w:p>
-      <w:pPr>
-        <w:pStyle w:val="Corpotesto"/>
-        <w:spacing w:before="8"/>
-        <w:rPr>
-          <w:sz w:val="38"/>
-          <w:highlight w:val="yellow"/>
-        </w:rPr>
-      </w:pPr>
-      <w:r>
-        <w:rPr>
-          <w:sz w:val="38"/>
-          <w:highlight w:val="yellow"/>
-        </w:rPr>
+        <w:lastRenderedPageBreak/>
         <w:t>Per bibliografia:</w:t>
       </w:r>
     </w:p>

</xml_diff>